<commit_message>
Overgang mellom motorene i overarm
</commit_message>
<xml_diff>
--- a/NOTES/Notater underveis.docx
+++ b/NOTES/Notater underveis.docx
@@ -1903,6 +1903,269 @@
           <w:lang w:val="nb-NO"/>
         </w:rPr>
         <w:t xml:space="preserve"> fysiske stoppere eller brytere for å begrense rotasjon. </w:t>
+      </w:r>
+    </w:p>
+    <w:p>
+      <w:pPr>
+        <w:rPr>
+          <w:lang w:val="nb-NO"/>
+        </w:rPr>
+      </w:pPr>
+      <w:r>
+        <w:rPr>
+          <w:lang w:val="nb-NO"/>
+        </w:rPr>
+        <w:t xml:space="preserve">Hvorfor ikke? </w:t>
+      </w:r>
+      <w:r>
+        <w:rPr>
+          <w:lang w:val="nb-NO"/>
+        </w:rPr>
+        <w:t xml:space="preserve">Det er mange ledninger med mindre man velger bus </w:t>
+      </w:r>
+      <w:r>
+        <w:rPr>
+          <w:lang w:val="nb-NO"/>
+        </w:rPr>
+        <w:t>kommunikasjon og da blir det mange komponenter ute i armen</w:t>
+      </w:r>
+    </w:p>
+    <w:p>
+      <w:pPr>
+        <w:rPr>
+          <w:lang w:val="nb-NO"/>
+        </w:rPr>
+      </w:pPr>
+      <w:r>
+        <w:rPr>
+          <w:lang w:val="nb-NO"/>
+        </w:rPr>
+        <w:t>Hvorfor? Det blir enklere for de etter oss å utvikle videre</w:t>
+      </w:r>
+    </w:p>
+    <w:p>
+      <w:pPr>
+        <w:rPr>
+          <w:lang w:val="nb-NO"/>
+        </w:rPr>
+      </w:pPr>
+    </w:p>
+    <w:p>
+      <w:pPr>
+        <w:rPr>
+          <w:lang w:val="nb-NO"/>
+        </w:rPr>
+      </w:pPr>
+      <w:r>
+        <w:rPr>
+          <w:lang w:val="nb-NO"/>
+        </w:rPr>
+        <w:t xml:space="preserve">Vi endte på å ikke bruke </w:t>
+      </w:r>
+      <w:proofErr w:type="spellStart"/>
+      <w:r>
+        <w:rPr>
+          <w:lang w:val="nb-NO"/>
+        </w:rPr>
+        <w:t>slepering</w:t>
+      </w:r>
+      <w:proofErr w:type="spellEnd"/>
+      <w:r>
+        <w:rPr>
+          <w:lang w:val="nb-NO"/>
+        </w:rPr>
+        <w:t xml:space="preserve"> men bruke bus uansett. Dette er siden sleperinger er en dyr løsning og helt unødvendig. Det går </w:t>
+      </w:r>
+      <w:proofErr w:type="spellStart"/>
+      <w:r>
+        <w:rPr>
+          <w:lang w:val="nb-NO"/>
+        </w:rPr>
+        <w:t>ann</w:t>
+      </w:r>
+      <w:proofErr w:type="spellEnd"/>
+      <w:r>
+        <w:rPr>
+          <w:lang w:val="nb-NO"/>
+        </w:rPr>
+        <w:t xml:space="preserve"> å bruke </w:t>
+      </w:r>
+      <w:proofErr w:type="spellStart"/>
+      <w:r>
+        <w:rPr>
+          <w:lang w:val="nb-NO"/>
+        </w:rPr>
+        <w:t>slepering</w:t>
+      </w:r>
+      <w:proofErr w:type="spellEnd"/>
+      <w:r>
+        <w:rPr>
+          <w:lang w:val="nb-NO"/>
+        </w:rPr>
+        <w:t xml:space="preserve"> </w:t>
+      </w:r>
+      <w:proofErr w:type="gramStart"/>
+      <w:r>
+        <w:rPr>
+          <w:lang w:val="nb-NO"/>
+        </w:rPr>
+        <w:t xml:space="preserve">i </w:t>
+      </w:r>
+      <w:proofErr w:type="spellStart"/>
+      <w:r>
+        <w:rPr>
+          <w:lang w:val="nb-NO"/>
+        </w:rPr>
+        <w:t>e.</w:t>
+      </w:r>
+      <w:proofErr w:type="gramEnd"/>
+      <w:r>
+        <w:rPr>
+          <w:lang w:val="nb-NO"/>
+        </w:rPr>
+        <w:t>e</w:t>
+      </w:r>
+      <w:proofErr w:type="spellEnd"/>
+      <w:r>
+        <w:rPr>
+          <w:lang w:val="nb-NO"/>
+        </w:rPr>
+        <w:t xml:space="preserve"> ved behov, snakkes da om det senere. </w:t>
+      </w:r>
+    </w:p>
+    <w:p>
+      <w:pPr>
+        <w:pStyle w:val="Heading1"/>
+        <w:rPr>
+          <w:lang w:val="nb-NO"/>
+        </w:rPr>
+      </w:pPr>
+      <w:r>
+        <w:rPr>
+          <w:lang w:val="nb-NO"/>
+        </w:rPr>
+        <w:t>Enkoder i aksielt roterende ledd</w:t>
+      </w:r>
+    </w:p>
+    <w:p>
+      <w:pPr>
+        <w:rPr>
+          <w:lang w:val="nb-NO"/>
+        </w:rPr>
+      </w:pPr>
+    </w:p>
+    <w:p>
+      <w:pPr>
+        <w:rPr>
+          <w:lang w:val="nb-NO"/>
+        </w:rPr>
+      </w:pPr>
+      <w:r>
+        <w:rPr>
+          <w:lang w:val="nb-NO"/>
+        </w:rPr>
+        <w:t xml:space="preserve">Hvordan få absolutt enkoder i disse leddene? Bryter kan gjøre </w:t>
+      </w:r>
+      <w:proofErr w:type="spellStart"/>
+      <w:r>
+        <w:rPr>
+          <w:lang w:val="nb-NO"/>
+        </w:rPr>
+        <w:t>sisen</w:t>
+      </w:r>
+      <w:proofErr w:type="spellEnd"/>
+      <w:r>
+        <w:rPr>
+          <w:lang w:val="nb-NO"/>
+        </w:rPr>
+        <w:t xml:space="preserve">, men hvis det da blir umulig å rotere mer enn 360 grader er </w:t>
+      </w:r>
+      <w:proofErr w:type="spellStart"/>
+      <w:r>
+        <w:rPr>
+          <w:lang w:val="nb-NO"/>
+        </w:rPr>
+        <w:t>slepering</w:t>
+      </w:r>
+      <w:proofErr w:type="spellEnd"/>
+      <w:r>
+        <w:rPr>
+          <w:lang w:val="nb-NO"/>
+        </w:rPr>
+        <w:t xml:space="preserve"> totalt ubrukelig.</w:t>
+      </w:r>
+    </w:p>
+    <w:p>
+      <w:pPr>
+        <w:rPr>
+          <w:lang w:val="nb-NO"/>
+        </w:rPr>
+      </w:pPr>
+    </w:p>
+    <w:p>
+      <w:pPr>
+        <w:pStyle w:val="Heading1"/>
+        <w:rPr>
+          <w:lang w:val="nb-NO"/>
+        </w:rPr>
+      </w:pPr>
+      <w:r>
+        <w:rPr>
+          <w:lang w:val="nb-NO"/>
+        </w:rPr>
+        <w:t>CAN-bus av sensorsignaler</w:t>
+      </w:r>
+    </w:p>
+    <w:p>
+      <w:pPr>
+        <w:rPr>
+          <w:lang w:val="nb-NO"/>
+        </w:rPr>
+      </w:pPr>
+    </w:p>
+    <w:p>
+      <w:pPr>
+        <w:rPr>
+          <w:lang w:val="nb-NO"/>
+        </w:rPr>
+      </w:pPr>
+      <w:r>
+        <w:rPr>
+          <w:lang w:val="nb-NO"/>
+        </w:rPr>
+        <w:t xml:space="preserve">Trenger komponenter. </w:t>
+      </w:r>
+      <w:r>
+        <w:rPr>
+          <w:lang w:val="da-DK"/>
+        </w:rPr>
+        <w:t xml:space="preserve">Hvilke? </w:t>
+      </w:r>
+      <w:r>
+        <w:rPr>
+          <w:lang w:val="nb-NO"/>
+        </w:rPr>
+        <w:t xml:space="preserve">CAN-bus ting, </w:t>
+      </w:r>
+      <w:proofErr w:type="spellStart"/>
+      <w:r>
+        <w:rPr>
+          <w:lang w:val="nb-NO"/>
+        </w:rPr>
+        <w:t>Arduino</w:t>
+      </w:r>
+      <w:proofErr w:type="spellEnd"/>
+      <w:r>
+        <w:rPr>
+          <w:lang w:val="nb-NO"/>
+        </w:rPr>
+        <w:t xml:space="preserve"> eller liknende for </w:t>
+      </w:r>
+      <w:r>
+        <w:rPr>
+          <w:lang w:val="nb-NO"/>
+        </w:rPr>
+        <w:t xml:space="preserve">analog input, </w:t>
       </w:r>
     </w:p>
     <w:sectPr>

</xml_diff>

<commit_message>
Litt videre på albue
</commit_message>
<xml_diff>
--- a/NOTES/Notater underveis.docx
+++ b/NOTES/Notater underveis.docx
@@ -932,21 +932,7 @@
         <w:rPr>
           <w:lang w:val="nb-NO"/>
         </w:rPr>
-        <w:t xml:space="preserve"> er litt lavere, og roller er litt smalere. Roller er </w:t>
-      </w:r>
-      <w:proofErr w:type="gramStart"/>
-      <w:r>
-        <w:rPr>
-          <w:lang w:val="nb-NO"/>
-        </w:rPr>
-        <w:t>sterkere</w:t>
-      </w:r>
-      <w:proofErr w:type="gramEnd"/>
-      <w:r>
-        <w:rPr>
-          <w:lang w:val="nb-NO"/>
-        </w:rPr>
-        <w:t xml:space="preserve"> men ball trengs aldri å smøres siden den er </w:t>
+        <w:t xml:space="preserve"> er litt lavere, og roller er litt smalere. Roller er sterkere men ball trengs aldri å smøres siden den er </w:t>
       </w:r>
       <w:proofErr w:type="spellStart"/>
       <w:r>
@@ -2294,6 +2280,74 @@
           <w:lang w:val="nb-NO"/>
         </w:rPr>
       </w:pPr>
+      <w:r>
+        <w:rPr>
+          <w:lang w:val="nb-NO"/>
+        </w:rPr>
+        <w:t xml:space="preserve">Posisjonering av kablene er utrolig vanskelig. Det må tenkes på mens man designer armen, hvis ikke blir designet umulig uten sleperinger. Egentlig burde signalkablene ligge separat fra </w:t>
+      </w:r>
+      <w:proofErr w:type="spellStart"/>
+      <w:r>
+        <w:rPr>
+          <w:lang w:val="nb-NO"/>
+        </w:rPr>
+        <w:t>supply</w:t>
+      </w:r>
+      <w:proofErr w:type="spellEnd"/>
+      <w:r>
+        <w:rPr>
+          <w:lang w:val="nb-NO"/>
+        </w:rPr>
+        <w:t xml:space="preserve"> spenning, men det er helt umulig å få til uten å legge noe kabler synlig.</w:t>
+      </w:r>
+    </w:p>
+    <w:p>
+      <w:pPr>
+        <w:rPr>
+          <w:lang w:val="nb-NO"/>
+        </w:rPr>
+      </w:pPr>
+    </w:p>
+    <w:p>
+      <w:pPr>
+        <w:pStyle w:val="Heading1"/>
+        <w:rPr>
+          <w:lang w:val="nb-NO"/>
+        </w:rPr>
+      </w:pPr>
+      <w:r>
+        <w:rPr>
+          <w:lang w:val="nb-NO"/>
+        </w:rPr>
+        <w:t>Albue</w:t>
+      </w:r>
+    </w:p>
+    <w:p>
+      <w:pPr>
+        <w:rPr>
+          <w:lang w:val="nb-NO"/>
+        </w:rPr>
+      </w:pPr>
+      <w:r>
+        <w:rPr>
+          <w:lang w:val="nb-NO"/>
+        </w:rPr>
+        <w:t xml:space="preserve">Hvor langt kan armen legges sammen i albuen? Dette er helt avhengig av geometrien på armen og plassering av </w:t>
+      </w:r>
+      <w:proofErr w:type="spellStart"/>
+      <w:r>
+        <w:rPr>
+          <w:lang w:val="nb-NO"/>
+        </w:rPr>
+        <w:t>worm</w:t>
+      </w:r>
+      <w:proofErr w:type="spellEnd"/>
+      <w:r>
+        <w:rPr>
+          <w:lang w:val="nb-NO"/>
+        </w:rPr>
+        <w:t xml:space="preserve">-gir motor. Vi vil gjerne at armen skal se rett ut i utstrakt posisjon, derfor ønsker vi </w:t>
+      </w:r>
     </w:p>
     <w:sectPr>
       <w:pgSz w:w="12240" w:h="15840"/>

</xml_diff>

<commit_message>
Økt armtjukkelse til Ø80
</commit_message>
<xml_diff>
--- a/NOTES/Notater underveis.docx
+++ b/NOTES/Notater underveis.docx
@@ -44,7 +44,35 @@
         <w:rPr>
           <w:lang w:val="nb-NO"/>
         </w:rPr>
-        <w:t>Skulderledd vurdes å være sammenleggbar for å få mer plass til motorer osv og for å gå klar av hodet.</w:t>
+        <w:t xml:space="preserve">Skulderledd </w:t>
+      </w:r>
+      <w:proofErr w:type="spellStart"/>
+      <w:r>
+        <w:rPr>
+          <w:lang w:val="nb-NO"/>
+        </w:rPr>
+        <w:t>vurdes</w:t>
+      </w:r>
+      <w:proofErr w:type="spellEnd"/>
+      <w:r>
+        <w:rPr>
+          <w:lang w:val="nb-NO"/>
+        </w:rPr>
+        <w:t xml:space="preserve"> å være sammenleggbar for å få mer plass til motorer </w:t>
+      </w:r>
+      <w:proofErr w:type="spellStart"/>
+      <w:r>
+        <w:rPr>
+          <w:lang w:val="nb-NO"/>
+        </w:rPr>
+        <w:t>osv</w:t>
+      </w:r>
+      <w:proofErr w:type="spellEnd"/>
+      <w:r>
+        <w:rPr>
+          <w:lang w:val="nb-NO"/>
+        </w:rPr>
+        <w:t xml:space="preserve"> og for å gå klar av hodet.</w:t>
       </w:r>
     </w:p>
     <w:p>
@@ -63,66 +91,158 @@
         <w:rPr>
           <w:lang w:val="nb-NO"/>
         </w:rPr>
-        <w:t xml:space="preserve"> Er det mulig å lage en arm med end effector ute på 70 cm lengde? </w:t>
-      </w:r>
-    </w:p>
-    <w:p>
-      <w:pPr>
-        <w:rPr>
-          <w:lang w:val="nb-NO"/>
-        </w:rPr>
-      </w:pPr>
-      <w:r>
-        <w:rPr>
-          <w:lang w:val="nb-NO"/>
-        </w:rPr>
-        <w:t>Om så det er mulig, er det estetisk? Praktisk? Effektivt? En mulig løsning er å ha en prismatic del av armen s</w:t>
-      </w:r>
-      <w:r>
-        <w:rPr>
-          <w:lang w:val="nb-NO"/>
-        </w:rPr>
-        <w:t xml:space="preserve">lik at roboten kan strekke seg i de tilfellene den trenger den ekstra lengden. Er ikke dette nesten hele tiden? Blir prismatic assemblyen tyngre for skulder enn en lang arm selv i kort modus? </w:t>
-      </w:r>
-    </w:p>
-    <w:p>
-      <w:pPr>
-        <w:rPr>
-          <w:lang w:val="nb-NO"/>
-        </w:rPr>
-      </w:pPr>
-    </w:p>
-    <w:p>
-      <w:pPr>
-        <w:rPr>
-          <w:lang w:val="nb-NO"/>
-        </w:rPr>
-      </w:pPr>
-      <w:r>
-        <w:rPr>
-          <w:lang w:val="nb-NO"/>
-        </w:rPr>
-        <w:t xml:space="preserve">Cad modell for en testplate ble utviklet, denne er laget kun for å få alle hullene på rett sted og få konturen riktig, og en flat overflate som utgangspunkt. Her var det mye konturer og geometri som måtte bli tatt hensyn til når modellen ble designet. </w:t>
-      </w:r>
-    </w:p>
-    <w:p>
-      <w:pPr>
-        <w:rPr>
-          <w:lang w:val="nb-NO"/>
-        </w:rPr>
-      </w:pPr>
-    </w:p>
-    <w:p>
-      <w:pPr>
-        <w:rPr>
-          <w:lang w:val="nb-NO"/>
-        </w:rPr>
-      </w:pPr>
-      <w:r>
-        <w:rPr>
-          <w:lang w:val="nb-NO"/>
-        </w:rPr>
-        <w:t xml:space="preserve">Gir er vanskelig å finne billig kompakt og stivt. Særlig i skulder der det skal være to motorer og 1:50 omsetning. Snekkegir (worm gir) er en god mulighet, siden det er mulig å få omsetningen vi ønsker med et </w:t>
+        <w:t xml:space="preserve"> Er det mulig å lage en arm med end </w:t>
+      </w:r>
+      <w:proofErr w:type="spellStart"/>
+      <w:r>
+        <w:rPr>
+          <w:lang w:val="nb-NO"/>
+        </w:rPr>
+        <w:t>effector</w:t>
+      </w:r>
+      <w:proofErr w:type="spellEnd"/>
+      <w:r>
+        <w:rPr>
+          <w:lang w:val="nb-NO"/>
+        </w:rPr>
+        <w:t xml:space="preserve"> ute på 70 cm lengde? </w:t>
+      </w:r>
+    </w:p>
+    <w:p>
+      <w:pPr>
+        <w:rPr>
+          <w:lang w:val="nb-NO"/>
+        </w:rPr>
+      </w:pPr>
+      <w:r>
+        <w:rPr>
+          <w:lang w:val="nb-NO"/>
+        </w:rPr>
+        <w:t xml:space="preserve">Om så det er mulig, er det estetisk? Praktisk? Effektivt? En mulig løsning er å ha en </w:t>
+      </w:r>
+      <w:proofErr w:type="spellStart"/>
+      <w:r>
+        <w:rPr>
+          <w:lang w:val="nb-NO"/>
+        </w:rPr>
+        <w:t>prismatic</w:t>
+      </w:r>
+      <w:proofErr w:type="spellEnd"/>
+      <w:r>
+        <w:rPr>
+          <w:lang w:val="nb-NO"/>
+        </w:rPr>
+        <w:t xml:space="preserve"> del av armen s</w:t>
+      </w:r>
+      <w:r>
+        <w:rPr>
+          <w:lang w:val="nb-NO"/>
+        </w:rPr>
+        <w:t xml:space="preserve">lik at roboten kan strekke seg i de tilfellene den trenger den ekstra lengden. Er ikke dette nesten hele tiden? Blir </w:t>
+      </w:r>
+      <w:proofErr w:type="spellStart"/>
+      <w:r>
+        <w:rPr>
+          <w:lang w:val="nb-NO"/>
+        </w:rPr>
+        <w:t>prismatic</w:t>
+      </w:r>
+      <w:proofErr w:type="spellEnd"/>
+      <w:r>
+        <w:rPr>
+          <w:lang w:val="nb-NO"/>
+        </w:rPr>
+        <w:t xml:space="preserve"> </w:t>
+      </w:r>
+      <w:proofErr w:type="spellStart"/>
+      <w:r>
+        <w:rPr>
+          <w:lang w:val="nb-NO"/>
+        </w:rPr>
+        <w:t>assemblyen</w:t>
+      </w:r>
+      <w:proofErr w:type="spellEnd"/>
+      <w:r>
+        <w:rPr>
+          <w:lang w:val="nb-NO"/>
+        </w:rPr>
+        <w:t xml:space="preserve"> tyngre for skulder enn en lang arm selv i kort modus? </w:t>
+      </w:r>
+    </w:p>
+    <w:p>
+      <w:pPr>
+        <w:rPr>
+          <w:lang w:val="nb-NO"/>
+        </w:rPr>
+      </w:pPr>
+    </w:p>
+    <w:p>
+      <w:pPr>
+        <w:rPr>
+          <w:lang w:val="nb-NO"/>
+        </w:rPr>
+      </w:pPr>
+      <w:proofErr w:type="spellStart"/>
+      <w:r>
+        <w:rPr>
+          <w:lang w:val="nb-NO"/>
+        </w:rPr>
+        <w:t>Cad</w:t>
+      </w:r>
+      <w:proofErr w:type="spellEnd"/>
+      <w:r>
+        <w:rPr>
+          <w:lang w:val="nb-NO"/>
+        </w:rPr>
+        <w:t xml:space="preserve"> modell for en testplate ble utviklet, denne er laget kun for å få alle hullene på rett sted og få konturen riktig, og en flat overflate som utgangspunkt. Her var det mye konturer og geometri som måtte bli tatt hensyn til når modellen ble designet. </w:t>
+      </w:r>
+    </w:p>
+    <w:p>
+      <w:pPr>
+        <w:rPr>
+          <w:lang w:val="nb-NO"/>
+        </w:rPr>
+      </w:pPr>
+    </w:p>
+    <w:p>
+      <w:pPr>
+        <w:rPr>
+          <w:lang w:val="nb-NO"/>
+        </w:rPr>
+      </w:pPr>
+      <w:r>
+        <w:rPr>
+          <w:lang w:val="nb-NO"/>
+        </w:rPr>
+        <w:t xml:space="preserve">Gir er vanskelig å finne billig kompakt og stivt. Særlig i skulder der det skal være to motorer og 1:50 omsetning. </w:t>
+      </w:r>
+      <w:proofErr w:type="spellStart"/>
+      <w:r>
+        <w:rPr>
+          <w:lang w:val="nb-NO"/>
+        </w:rPr>
+        <w:t>Snekkegir</w:t>
+      </w:r>
+      <w:proofErr w:type="spellEnd"/>
+      <w:r>
+        <w:rPr>
+          <w:lang w:val="nb-NO"/>
+        </w:rPr>
+        <w:t xml:space="preserve"> (</w:t>
+      </w:r>
+      <w:proofErr w:type="spellStart"/>
+      <w:r>
+        <w:rPr>
+          <w:lang w:val="nb-NO"/>
+        </w:rPr>
+        <w:t>worm</w:t>
+      </w:r>
+      <w:proofErr w:type="spellEnd"/>
+      <w:r>
+        <w:rPr>
+          <w:lang w:val="nb-NO"/>
+        </w:rPr>
+        <w:t xml:space="preserve"> gir) er en god mulighet, siden det er mulig å få omsetningen vi ønsker med et </w:t>
       </w:r>
       <w:r>
         <w:rPr>
@@ -134,7 +254,35 @@
         <w:rPr>
           <w:lang w:val="nb-NO"/>
         </w:rPr>
-        <w:t xml:space="preserve">par. Snekkegir holder igjen hvis motoren står stille: positivt og negativt. Motorene er egentlig sterke nok til å holde igjen, så det optimale hadde vært hvis vi kunne PID regulert i stedet for å belaste girene </w:t>
+        <w:t xml:space="preserve">par. </w:t>
+      </w:r>
+      <w:proofErr w:type="spellStart"/>
+      <w:r>
+        <w:rPr>
+          <w:lang w:val="nb-NO"/>
+        </w:rPr>
+        <w:t>Snekkegir</w:t>
+      </w:r>
+      <w:proofErr w:type="spellEnd"/>
+      <w:r>
+        <w:rPr>
+          <w:lang w:val="nb-NO"/>
+        </w:rPr>
+        <w:t xml:space="preserve"> holder igjen hvis motoren står stille: positivt og negativt. Motorene er egentlig sterke nok til å holde igjen, så det </w:t>
+      </w:r>
+      <w:proofErr w:type="gramStart"/>
+      <w:r>
+        <w:rPr>
+          <w:lang w:val="nb-NO"/>
+        </w:rPr>
+        <w:t>optimale</w:t>
+      </w:r>
+      <w:proofErr w:type="gramEnd"/>
+      <w:r>
+        <w:rPr>
+          <w:lang w:val="nb-NO"/>
+        </w:rPr>
+        <w:t xml:space="preserve"> hadde vært hvis vi kunne PID regulert i stedet for å belaste girene </w:t>
       </w:r>
       <w:r>
         <w:rPr>
@@ -148,11 +296,19 @@
         </w:rPr>
         <w:t xml:space="preserve">med backlash kreftene hver gang. </w:t>
       </w:r>
-      <w:r>
-        <w:rPr>
-          <w:lang w:val="nb-NO"/>
-        </w:rPr>
-        <w:t xml:space="preserve">Snekkegir er en god løsning i krage-leddet, der det kan tenkes at mindre energi vil gå til å holde skulderen ute, og dette er ikke ment som et bevegelig ledd under bruk av armen. </w:t>
+      <w:proofErr w:type="spellStart"/>
+      <w:r>
+        <w:rPr>
+          <w:lang w:val="nb-NO"/>
+        </w:rPr>
+        <w:t>Snekkegir</w:t>
+      </w:r>
+      <w:proofErr w:type="spellEnd"/>
+      <w:r>
+        <w:rPr>
+          <w:lang w:val="nb-NO"/>
+        </w:rPr>
+        <w:t xml:space="preserve"> er en god løsning i krage-leddet, der det kan tenkes at mindre energi vil gå til å holde skulderen ute, og dette er ikke ment som et bevegelig ledd under bruk av armen. </w:t>
       </w:r>
     </w:p>
     <w:p>
@@ -187,17 +343,39 @@
           <w:lang w:val="nb-NO"/>
         </w:rPr>
       </w:pPr>
-      <w:r>
-        <w:rPr>
-          <w:lang w:val="nb-NO"/>
-        </w:rPr>
-        <w:t>Budskjett!! Dette blir ganske d</w:t>
-      </w:r>
-      <w:r>
-        <w:rPr>
-          <w:lang w:val="nb-NO"/>
-        </w:rPr>
-        <w:t xml:space="preserve">yrt med tanke på motorer, gir og andre ubregnede kostnader, og siden det er ganske spesifikke krav for at armen skal </w:t>
+      <w:proofErr w:type="spellStart"/>
+      <w:r>
+        <w:rPr>
+          <w:lang w:val="nb-NO"/>
+        </w:rPr>
+        <w:t>Budskjett</w:t>
+      </w:r>
+      <w:proofErr w:type="spellEnd"/>
+      <w:r>
+        <w:rPr>
+          <w:lang w:val="nb-NO"/>
+        </w:rPr>
+        <w:t>!! Dette blir ganske d</w:t>
+      </w:r>
+      <w:r>
+        <w:rPr>
+          <w:lang w:val="nb-NO"/>
+        </w:rPr>
+        <w:t xml:space="preserve">yrt med tanke på motorer, gir og andre </w:t>
+      </w:r>
+      <w:proofErr w:type="spellStart"/>
+      <w:r>
+        <w:rPr>
+          <w:lang w:val="nb-NO"/>
+        </w:rPr>
+        <w:t>ubregnede</w:t>
+      </w:r>
+      <w:proofErr w:type="spellEnd"/>
+      <w:r>
+        <w:rPr>
+          <w:lang w:val="nb-NO"/>
+        </w:rPr>
+        <w:t xml:space="preserve"> kostnader, og siden det er ganske spesifikke krav for at armen skal </w:t>
       </w:r>
       <w:r>
         <w:rPr>
@@ -221,39 +399,123 @@
         <w:rPr>
           <w:lang w:val="nb-NO"/>
         </w:rPr>
-        <w:t xml:space="preserve"> Gir blir ca like dyrt, og så kommer komponenter som batteri osv i tillegg. </w:t>
-      </w:r>
-    </w:p>
-    <w:p>
-      <w:pPr>
-        <w:rPr>
-          <w:lang w:val="nb-NO"/>
-        </w:rPr>
-      </w:pPr>
-      <w:r>
-        <w:rPr>
-          <w:lang w:val="nb-NO"/>
-        </w:rPr>
-        <w:t xml:space="preserve">To armer vs en arm. Hvis Vi skal lage </w:t>
-      </w:r>
-      <w:r>
-        <w:rPr>
-          <w:lang w:val="nb-NO"/>
-        </w:rPr>
-        <w:t xml:space="preserve">en arm, trenger loomoen motvekt på andre siden. Vi har derfor alltid hatt lyst til å lage to armer. Det er planen at monteringsplate er det eneste som er forskjellig, og at det derfor blir minimalt med ekstra arbeid for å lage to armer, men </w:t>
-      </w:r>
-      <w:r>
-        <w:rPr>
-          <w:lang w:val="nb-NO"/>
-        </w:rPr>
-        <w:t xml:space="preserve">det blir ca dobbelt så dyrt. Det er </w:t>
+        <w:t xml:space="preserve"> Gir blir </w:t>
+      </w:r>
+      <w:proofErr w:type="spellStart"/>
+      <w:r>
+        <w:rPr>
+          <w:lang w:val="nb-NO"/>
+        </w:rPr>
+        <w:t>ca</w:t>
+      </w:r>
+      <w:proofErr w:type="spellEnd"/>
+      <w:r>
+        <w:rPr>
+          <w:lang w:val="nb-NO"/>
+        </w:rPr>
+        <w:t xml:space="preserve"> like dyrt, og så kommer komponenter som batteri </w:t>
+      </w:r>
+      <w:proofErr w:type="spellStart"/>
+      <w:r>
+        <w:rPr>
+          <w:lang w:val="nb-NO"/>
+        </w:rPr>
+        <w:t>osv</w:t>
+      </w:r>
+      <w:proofErr w:type="spellEnd"/>
+      <w:r>
+        <w:rPr>
+          <w:lang w:val="nb-NO"/>
+        </w:rPr>
+        <w:t xml:space="preserve"> i tillegg. </w:t>
+      </w:r>
+    </w:p>
+    <w:p>
+      <w:pPr>
+        <w:rPr>
+          <w:lang w:val="nb-NO"/>
+        </w:rPr>
+      </w:pPr>
+      <w:r>
+        <w:rPr>
+          <w:lang w:val="nb-NO"/>
+        </w:rPr>
+        <w:t xml:space="preserve">To armer </w:t>
+      </w:r>
+      <w:proofErr w:type="spellStart"/>
+      <w:r>
+        <w:rPr>
+          <w:lang w:val="nb-NO"/>
+        </w:rPr>
+        <w:t>vs</w:t>
+      </w:r>
+      <w:proofErr w:type="spellEnd"/>
+      <w:r>
+        <w:rPr>
+          <w:lang w:val="nb-NO"/>
+        </w:rPr>
+        <w:t xml:space="preserve"> en arm. Hvis Vi skal lage </w:t>
+      </w:r>
+      <w:r>
+        <w:rPr>
+          <w:lang w:val="nb-NO"/>
+        </w:rPr>
+        <w:t xml:space="preserve">en arm, trenger </w:t>
+      </w:r>
+      <w:proofErr w:type="spellStart"/>
+      <w:r>
+        <w:rPr>
+          <w:lang w:val="nb-NO"/>
+        </w:rPr>
+        <w:t>loomoen</w:t>
+      </w:r>
+      <w:proofErr w:type="spellEnd"/>
+      <w:r>
+        <w:rPr>
+          <w:lang w:val="nb-NO"/>
+        </w:rPr>
+        <w:t xml:space="preserve"> motvekt på andre siden. Vi har derfor alltid hatt lyst til å lage to armer. Det er planen at monteringsplate er det eneste som er forskjellig, og at det derfor blir minimalt med ekstra arbeid for å lage to armer, men </w:t>
+      </w:r>
+      <w:r>
+        <w:rPr>
+          <w:lang w:val="nb-NO"/>
+        </w:rPr>
+        <w:t xml:space="preserve">det blir </w:t>
+      </w:r>
+      <w:proofErr w:type="spellStart"/>
+      <w:r>
+        <w:rPr>
+          <w:lang w:val="nb-NO"/>
+        </w:rPr>
+        <w:t>ca</w:t>
+      </w:r>
+      <w:proofErr w:type="spellEnd"/>
+      <w:r>
+        <w:rPr>
+          <w:lang w:val="nb-NO"/>
+        </w:rPr>
+        <w:t xml:space="preserve"> dobbelt så dyrt. Det er </w:t>
       </w:r>
       <w:r>
         <w:rPr>
           <w:lang w:val="nb-NO"/>
         </w:rPr>
         <w:lastRenderedPageBreak/>
-        <w:t>også mulig å lage en enkelt arm som er festet på begge sider (Vi kaller ideen for monoarm) men det vil blokkere for en rekke sensorer og kameraer loomoen har fra fabrikk siden disse er posisjonert på midten.</w:t>
+        <w:t xml:space="preserve">også mulig å lage en enkelt arm som er festet på begge sider (Vi kaller ideen for monoarm) men det vil blokkere for en rekke sensorer og kameraer </w:t>
+      </w:r>
+      <w:proofErr w:type="spellStart"/>
+      <w:r>
+        <w:rPr>
+          <w:lang w:val="nb-NO"/>
+        </w:rPr>
+        <w:t>loomoen</w:t>
+      </w:r>
+      <w:proofErr w:type="spellEnd"/>
+      <w:r>
+        <w:rPr>
+          <w:lang w:val="nb-NO"/>
+        </w:rPr>
+        <w:t xml:space="preserve"> har fra fabrikk siden disse er posisjonert på midten.</w:t>
       </w:r>
     </w:p>
     <w:p>
@@ -272,7 +534,35 @@
         <w:rPr>
           <w:lang w:val="nb-NO"/>
         </w:rPr>
-        <w:t>februar fant vi ut at kragemekanismen er ubrukelig, altså at en fastmontert skulder kommer like langt bak som ved bruk av kragemekanismen… Omdesigning av skulderfeste må derfor gjøres med en mindre frihetsgrad.</w:t>
+        <w:t xml:space="preserve">februar fant vi ut at kragemekanismen er ubrukelig, altså at en fastmontert skulder kommer like langt bak som ved bruk av </w:t>
+      </w:r>
+      <w:proofErr w:type="gramStart"/>
+      <w:r>
+        <w:rPr>
+          <w:lang w:val="nb-NO"/>
+        </w:rPr>
+        <w:t>kragemekanismen…</w:t>
+      </w:r>
+      <w:proofErr w:type="gramEnd"/>
+      <w:r>
+        <w:rPr>
+          <w:lang w:val="nb-NO"/>
+        </w:rPr>
+        <w:t xml:space="preserve"> </w:t>
+      </w:r>
+      <w:proofErr w:type="spellStart"/>
+      <w:r>
+        <w:rPr>
+          <w:lang w:val="nb-NO"/>
+        </w:rPr>
+        <w:t>Omdesigning</w:t>
+      </w:r>
+      <w:proofErr w:type="spellEnd"/>
+      <w:r>
+        <w:rPr>
+          <w:lang w:val="nb-NO"/>
+        </w:rPr>
+        <w:t xml:space="preserve"> av skulderfeste må derfor gjøres med en mindre frihetsgrad.</w:t>
       </w:r>
       <w:r>
         <w:rPr>
@@ -291,45 +581,165 @@
         <w:rPr>
           <w:lang w:val="nb-NO"/>
         </w:rPr>
-        <w:t>3D printing av alle gir virker som den beste muligheten vi har, variere tykkelsen på giret for å tåle lasten. 0.8 Modul for å få kontakt mellom flest mulig tenner.</w:t>
-      </w:r>
-    </w:p>
-    <w:p>
-      <w:pPr>
-        <w:rPr>
-          <w:lang w:val="nb-NO"/>
-        </w:rPr>
-      </w:pPr>
-      <w:r>
-        <w:rPr>
-          <w:lang w:val="nb-NO"/>
-        </w:rPr>
-        <w:t xml:space="preserve">Beltedrift? Det vil gjøre det mulig å 3D printe girene, men det tar mer plass. </w:t>
-      </w:r>
-      <w:r>
-        <w:rPr>
-          <w:lang w:val="nb-NO"/>
-        </w:rPr>
-        <w:t xml:space="preserve">Uten å ha regnet noe på kreftene i det lille belte-giret, vil det kanskje være fordelaktig å kjøpe det lille, også kan man heller lage det store. Grunnen er at det lille vil ha mye større belastning på grunn av at det er såpass lite. </w:t>
-      </w:r>
-    </w:p>
-    <w:p>
-      <w:pPr>
-        <w:rPr>
-          <w:lang w:val="nb-NO"/>
-        </w:rPr>
-      </w:pPr>
-      <w:r>
-        <w:rPr>
-          <w:lang w:val="nb-NO"/>
-        </w:rPr>
-        <w:t>Twin motor eller mono motor?</w:t>
-      </w:r>
-      <w:r>
-        <w:rPr>
-          <w:lang w:val="nb-NO"/>
-        </w:rPr>
-        <w:t xml:space="preserve"> Hvis det finnes en motor med dobbelt så mye torque, så er det mye enklere å kjøre mono motor. Dette er siden det blir flere kontrollproblemer med å bruke to motorer på samme belte. Man må ha en slave og en master, siden de vil begynne å krangle selv ved små forskjeller i fart. Hvis motoren spinner på 13 rpm og den tror den spinner på 13.5, vil den begynne å bremse, så hvis denne rpm en kommer fra den andre motoren, vil de jobbe mot hverandre. Det er derfor viktig å bare kjøre torque kontoll på slave, og fartskontroll på master. </w:t>
+        <w:t xml:space="preserve">3D </w:t>
+      </w:r>
+      <w:proofErr w:type="spellStart"/>
+      <w:r>
+        <w:rPr>
+          <w:lang w:val="nb-NO"/>
+        </w:rPr>
+        <w:t>printing</w:t>
+      </w:r>
+      <w:proofErr w:type="spellEnd"/>
+      <w:r>
+        <w:rPr>
+          <w:lang w:val="nb-NO"/>
+        </w:rPr>
+        <w:t xml:space="preserve"> av alle gir virker som den beste muligheten vi har, variere tykkelsen på giret for å tåle lasten. 0.8 Modul for å få kontakt mellom flest mulig tenner.</w:t>
+      </w:r>
+    </w:p>
+    <w:p>
+      <w:pPr>
+        <w:rPr>
+          <w:lang w:val="nb-NO"/>
+        </w:rPr>
+      </w:pPr>
+      <w:r>
+        <w:rPr>
+          <w:lang w:val="nb-NO"/>
+        </w:rPr>
+        <w:t xml:space="preserve">Beltedrift? Det vil gjøre det mulig å 3D </w:t>
+      </w:r>
+      <w:proofErr w:type="spellStart"/>
+      <w:r>
+        <w:rPr>
+          <w:lang w:val="nb-NO"/>
+        </w:rPr>
+        <w:t>printe</w:t>
+      </w:r>
+      <w:proofErr w:type="spellEnd"/>
+      <w:r>
+        <w:rPr>
+          <w:lang w:val="nb-NO"/>
+        </w:rPr>
+        <w:t xml:space="preserve"> girene, men det tar mer plass. </w:t>
+      </w:r>
+      <w:r>
+        <w:rPr>
+          <w:lang w:val="nb-NO"/>
+        </w:rPr>
+        <w:t xml:space="preserve">Uten å ha </w:t>
+      </w:r>
+      <w:proofErr w:type="spellStart"/>
+      <w:r>
+        <w:rPr>
+          <w:lang w:val="nb-NO"/>
+        </w:rPr>
+        <w:t>regnet</w:t>
+      </w:r>
+      <w:proofErr w:type="spellEnd"/>
+      <w:r>
+        <w:rPr>
+          <w:lang w:val="nb-NO"/>
+        </w:rPr>
+        <w:t xml:space="preserve"> noe på kreftene i det lille belte-giret, vil det kanskje være fordelaktig å kjøpe det lille, også kan man heller lage det store. Grunnen er at det lille vil ha mye større belastning på grunn av at det er såpass lite. </w:t>
+      </w:r>
+    </w:p>
+    <w:p>
+      <w:pPr>
+        <w:rPr>
+          <w:lang w:val="nb-NO"/>
+        </w:rPr>
+      </w:pPr>
+      <w:proofErr w:type="spellStart"/>
+      <w:r>
+        <w:rPr>
+          <w:lang w:val="nb-NO"/>
+        </w:rPr>
+        <w:t>Twin</w:t>
+      </w:r>
+      <w:proofErr w:type="spellEnd"/>
+      <w:r>
+        <w:rPr>
+          <w:lang w:val="nb-NO"/>
+        </w:rPr>
+        <w:t xml:space="preserve"> motor eller mono motor?</w:t>
+      </w:r>
+      <w:r>
+        <w:rPr>
+          <w:lang w:val="nb-NO"/>
+        </w:rPr>
+        <w:t xml:space="preserve"> Hvis det finnes en motor med dobbelt så mye </w:t>
+      </w:r>
+      <w:proofErr w:type="spellStart"/>
+      <w:r>
+        <w:rPr>
+          <w:lang w:val="nb-NO"/>
+        </w:rPr>
+        <w:t>torque</w:t>
+      </w:r>
+      <w:proofErr w:type="spellEnd"/>
+      <w:r>
+        <w:rPr>
+          <w:lang w:val="nb-NO"/>
+        </w:rPr>
+        <w:t xml:space="preserve">, så er det mye enklere å kjøre mono motor. Dette er siden det blir flere kontrollproblemer med å bruke to motorer på samme belte. Man må ha en slave og en master, siden de vil begynne å krangle selv ved små forskjeller i fart. Hvis motoren spinner på 13 </w:t>
+      </w:r>
+      <w:proofErr w:type="spellStart"/>
+      <w:r>
+        <w:rPr>
+          <w:lang w:val="nb-NO"/>
+        </w:rPr>
+        <w:t>rpm</w:t>
+      </w:r>
+      <w:proofErr w:type="spellEnd"/>
+      <w:r>
+        <w:rPr>
+          <w:lang w:val="nb-NO"/>
+        </w:rPr>
+        <w:t xml:space="preserve"> og den tror den spinner på 13.5, vil den begynne å bremse, så hvis denne </w:t>
+      </w:r>
+      <w:proofErr w:type="spellStart"/>
+      <w:r>
+        <w:rPr>
+          <w:lang w:val="nb-NO"/>
+        </w:rPr>
+        <w:t>rpm</w:t>
+      </w:r>
+      <w:proofErr w:type="spellEnd"/>
+      <w:r>
+        <w:rPr>
+          <w:lang w:val="nb-NO"/>
+        </w:rPr>
+        <w:t xml:space="preserve"> en kommer fra den andre motoren, vil de jobbe mot hverandre. Det er derfor viktig å bare kjøre </w:t>
+      </w:r>
+      <w:proofErr w:type="spellStart"/>
+      <w:r>
+        <w:rPr>
+          <w:lang w:val="nb-NO"/>
+        </w:rPr>
+        <w:t>torque</w:t>
+      </w:r>
+      <w:proofErr w:type="spellEnd"/>
+      <w:r>
+        <w:rPr>
+          <w:lang w:val="nb-NO"/>
+        </w:rPr>
+        <w:t xml:space="preserve"> </w:t>
+      </w:r>
+      <w:proofErr w:type="spellStart"/>
+      <w:r>
+        <w:rPr>
+          <w:lang w:val="nb-NO"/>
+        </w:rPr>
+        <w:t>kontoll</w:t>
+      </w:r>
+      <w:proofErr w:type="spellEnd"/>
+      <w:r>
+        <w:rPr>
+          <w:lang w:val="nb-NO"/>
+        </w:rPr>
+        <w:t xml:space="preserve"> på slave, og fartskontroll på master. </w:t>
       </w:r>
     </w:p>
     <w:p>
@@ -360,13 +770,41 @@
         <w:rPr>
           <w:lang w:val="nb-NO"/>
         </w:rPr>
-        <w:t xml:space="preserve">riktig rpm. </w:t>
-      </w:r>
-      <w:r>
-        <w:rPr>
-          <w:lang w:val="nb-NO"/>
-        </w:rPr>
-        <w:t xml:space="preserve">Vi fant en motor med dobbelt så mye torque, men den kostet </w:t>
+        <w:t xml:space="preserve">riktig </w:t>
+      </w:r>
+      <w:proofErr w:type="spellStart"/>
+      <w:r>
+        <w:rPr>
+          <w:lang w:val="nb-NO"/>
+        </w:rPr>
+        <w:t>rpm</w:t>
+      </w:r>
+      <w:proofErr w:type="spellEnd"/>
+      <w:r>
+        <w:rPr>
+          <w:lang w:val="nb-NO"/>
+        </w:rPr>
+        <w:t xml:space="preserve">. </w:t>
+      </w:r>
+      <w:r>
+        <w:rPr>
+          <w:lang w:val="nb-NO"/>
+        </w:rPr>
+        <w:t xml:space="preserve">Vi fant en motor med dobbelt så mye </w:t>
+      </w:r>
+      <w:proofErr w:type="spellStart"/>
+      <w:r>
+        <w:rPr>
+          <w:lang w:val="nb-NO"/>
+        </w:rPr>
+        <w:t>torque</w:t>
+      </w:r>
+      <w:proofErr w:type="spellEnd"/>
+      <w:r>
+        <w:rPr>
+          <w:lang w:val="nb-NO"/>
+        </w:rPr>
+        <w:t xml:space="preserve">, men den kostet </w:t>
       </w:r>
       <w:r>
         <w:rPr>
@@ -405,20 +843,51 @@
         <w:rPr>
           <w:lang w:val="nb-NO"/>
         </w:rPr>
-        <w:t xml:space="preserve">Roller vs ball </w:t>
-      </w:r>
-      <w:r>
-        <w:rPr>
-          <w:lang w:val="nb-NO"/>
-        </w:rPr>
-        <w:t>bearing: (</w:t>
-      </w:r>
-      <w:r>
-        <w:rPr>
-          <w:lang w:val="nb-NO"/>
-        </w:rPr>
-        <w:t xml:space="preserve">vs </w:t>
-      </w:r>
+        <w:t xml:space="preserve">Roller </w:t>
+      </w:r>
+      <w:proofErr w:type="spellStart"/>
+      <w:r>
+        <w:rPr>
+          <w:lang w:val="nb-NO"/>
+        </w:rPr>
+        <w:t>vs</w:t>
+      </w:r>
+      <w:proofErr w:type="spellEnd"/>
+      <w:r>
+        <w:rPr>
+          <w:lang w:val="nb-NO"/>
+        </w:rPr>
+        <w:t xml:space="preserve"> ball </w:t>
+      </w:r>
+      <w:proofErr w:type="spellStart"/>
+      <w:r>
+        <w:rPr>
+          <w:lang w:val="nb-NO"/>
+        </w:rPr>
+        <w:t>bearing</w:t>
+      </w:r>
+      <w:proofErr w:type="spellEnd"/>
+      <w:r>
+        <w:rPr>
+          <w:lang w:val="nb-NO"/>
+        </w:rPr>
+        <w:t>: (</w:t>
+      </w:r>
+      <w:proofErr w:type="spellStart"/>
+      <w:r>
+        <w:rPr>
+          <w:lang w:val="nb-NO"/>
+        </w:rPr>
+        <w:t>vs</w:t>
+      </w:r>
+      <w:proofErr w:type="spellEnd"/>
+      <w:r>
+        <w:rPr>
+          <w:lang w:val="nb-NO"/>
+        </w:rPr>
+        <w:t xml:space="preserve"> </w:t>
+      </w:r>
+      <w:proofErr w:type="spellStart"/>
       <w:r>
         <w:rPr>
           <w:lang w:val="nb-NO"/>
@@ -429,47 +898,258 @@
         <w:rPr>
           <w:lang w:val="nb-NO"/>
         </w:rPr>
-        <w:t>ing)</w:t>
-      </w:r>
-    </w:p>
-    <w:p>
-      <w:pPr>
-        <w:rPr>
-          <w:lang w:val="nb-NO"/>
-        </w:rPr>
-      </w:pPr>
-      <w:r>
-        <w:rPr>
-          <w:lang w:val="nb-NO"/>
-        </w:rPr>
-        <w:t xml:space="preserve">Prisforskjell er så liten at den er neglisjerbar. Det er godt nok utvalg på RS til at vi kan kjøpe det vi trenger uansett valg. Ball bearing er litt lavere, og roller er litt smalere. Roller er sterkere men ball trengs aldri å smøres siden den er sealed. Til Ideler hjulet må vi bruke Roller, da det ikke er plass til en ballbearing. Vi har også kikket på bushinger, men de er for høye, og mye dyrere. Eneste muligheten ville vært å lage de selv, men bearingene er såpass billige (under 50 kr per) så vi går for en type bearing. </w:t>
-      </w:r>
-    </w:p>
-    <w:p>
-      <w:pPr>
-        <w:rPr>
-          <w:lang w:val="nb-NO"/>
-        </w:rPr>
-      </w:pPr>
-      <w:r>
-        <w:rPr>
-          <w:lang w:val="nb-NO"/>
-        </w:rPr>
-        <w:t>Det blir brukt en miniature ball bearing istedenfor en roller bearing siden ball bearing er lukket og ikke trengs å smøres som gir mindre vedlikehold.</w:t>
-      </w:r>
-    </w:p>
-    <w:p>
-      <w:pPr>
-        <w:rPr>
-          <w:lang w:val="nb-NO"/>
-        </w:rPr>
-      </w:pPr>
-      <w:r>
-        <w:rPr>
-          <w:lang w:val="nb-NO"/>
-        </w:rPr>
-        <w:t>Med tanke på at armen skal ha en lateral frihetsgrad i skulderleddet, vil det bli bending i skulderakslingen. For å kunne sette litt preload på akselfestingen, valgte vi å gå for en thrustbearing</w:t>
-      </w:r>
+        <w:t>ing</w:t>
+      </w:r>
+      <w:proofErr w:type="spellEnd"/>
+      <w:r>
+        <w:rPr>
+          <w:lang w:val="nb-NO"/>
+        </w:rPr>
+        <w:t>)</w:t>
+      </w:r>
+    </w:p>
+    <w:p>
+      <w:pPr>
+        <w:rPr>
+          <w:lang w:val="nb-NO"/>
+        </w:rPr>
+      </w:pPr>
+      <w:r>
+        <w:rPr>
+          <w:lang w:val="nb-NO"/>
+        </w:rPr>
+        <w:t xml:space="preserve">Prisforskjell er så liten at den er neglisjerbar. Det er godt nok utvalg på RS til at vi kan kjøpe det vi trenger uansett valg. Ball </w:t>
+      </w:r>
+      <w:proofErr w:type="spellStart"/>
+      <w:r>
+        <w:rPr>
+          <w:lang w:val="nb-NO"/>
+        </w:rPr>
+        <w:t>bearing</w:t>
+      </w:r>
+      <w:proofErr w:type="spellEnd"/>
+      <w:r>
+        <w:rPr>
+          <w:lang w:val="nb-NO"/>
+        </w:rPr>
+        <w:t xml:space="preserve"> er litt lavere, og roller er litt smalere. Roller er </w:t>
+      </w:r>
+      <w:proofErr w:type="gramStart"/>
+      <w:r>
+        <w:rPr>
+          <w:lang w:val="nb-NO"/>
+        </w:rPr>
+        <w:t>sterkere</w:t>
+      </w:r>
+      <w:proofErr w:type="gramEnd"/>
+      <w:r>
+        <w:rPr>
+          <w:lang w:val="nb-NO"/>
+        </w:rPr>
+        <w:t xml:space="preserve"> men ball trengs aldri å smøres siden den er </w:t>
+      </w:r>
+      <w:proofErr w:type="spellStart"/>
+      <w:r>
+        <w:rPr>
+          <w:lang w:val="nb-NO"/>
+        </w:rPr>
+        <w:t>sealed</w:t>
+      </w:r>
+      <w:proofErr w:type="spellEnd"/>
+      <w:r>
+        <w:rPr>
+          <w:lang w:val="nb-NO"/>
+        </w:rPr>
+        <w:t xml:space="preserve">. Til </w:t>
+      </w:r>
+      <w:proofErr w:type="spellStart"/>
+      <w:r>
+        <w:rPr>
+          <w:lang w:val="nb-NO"/>
+        </w:rPr>
+        <w:t>Ideler</w:t>
+      </w:r>
+      <w:proofErr w:type="spellEnd"/>
+      <w:r>
+        <w:rPr>
+          <w:lang w:val="nb-NO"/>
+        </w:rPr>
+        <w:t xml:space="preserve"> hjulet må vi bruke Roller, da det ikke er plass til en </w:t>
+      </w:r>
+      <w:proofErr w:type="spellStart"/>
+      <w:r>
+        <w:rPr>
+          <w:lang w:val="nb-NO"/>
+        </w:rPr>
+        <w:t>ballbearing</w:t>
+      </w:r>
+      <w:proofErr w:type="spellEnd"/>
+      <w:r>
+        <w:rPr>
+          <w:lang w:val="nb-NO"/>
+        </w:rPr>
+        <w:t xml:space="preserve">. Vi har også kikket på </w:t>
+      </w:r>
+      <w:proofErr w:type="spellStart"/>
+      <w:r>
+        <w:rPr>
+          <w:lang w:val="nb-NO"/>
+        </w:rPr>
+        <w:t>bushinger</w:t>
+      </w:r>
+      <w:proofErr w:type="spellEnd"/>
+      <w:r>
+        <w:rPr>
+          <w:lang w:val="nb-NO"/>
+        </w:rPr>
+        <w:t xml:space="preserve">, men de er for høye, og mye dyrere. Eneste muligheten ville vært å lage de selv, men </w:t>
+      </w:r>
+      <w:proofErr w:type="spellStart"/>
+      <w:r>
+        <w:rPr>
+          <w:lang w:val="nb-NO"/>
+        </w:rPr>
+        <w:t>bearingene</w:t>
+      </w:r>
+      <w:proofErr w:type="spellEnd"/>
+      <w:r>
+        <w:rPr>
+          <w:lang w:val="nb-NO"/>
+        </w:rPr>
+        <w:t xml:space="preserve"> er såpass billige (under 50 kr per) så vi går for en type </w:t>
+      </w:r>
+      <w:proofErr w:type="spellStart"/>
+      <w:r>
+        <w:rPr>
+          <w:lang w:val="nb-NO"/>
+        </w:rPr>
+        <w:t>bearing</w:t>
+      </w:r>
+      <w:proofErr w:type="spellEnd"/>
+      <w:r>
+        <w:rPr>
+          <w:lang w:val="nb-NO"/>
+        </w:rPr>
+        <w:t xml:space="preserve">. </w:t>
+      </w:r>
+    </w:p>
+    <w:p>
+      <w:pPr>
+        <w:rPr>
+          <w:lang w:val="nb-NO"/>
+        </w:rPr>
+      </w:pPr>
+      <w:r>
+        <w:rPr>
+          <w:lang w:val="nb-NO"/>
+        </w:rPr>
+        <w:t xml:space="preserve">Det blir brukt en </w:t>
+      </w:r>
+      <w:proofErr w:type="spellStart"/>
+      <w:r>
+        <w:rPr>
+          <w:lang w:val="nb-NO"/>
+        </w:rPr>
+        <w:t>miniature</w:t>
+      </w:r>
+      <w:proofErr w:type="spellEnd"/>
+      <w:r>
+        <w:rPr>
+          <w:lang w:val="nb-NO"/>
+        </w:rPr>
+        <w:t xml:space="preserve"> ball </w:t>
+      </w:r>
+      <w:proofErr w:type="spellStart"/>
+      <w:r>
+        <w:rPr>
+          <w:lang w:val="nb-NO"/>
+        </w:rPr>
+        <w:t>bearing</w:t>
+      </w:r>
+      <w:proofErr w:type="spellEnd"/>
+      <w:r>
+        <w:rPr>
+          <w:lang w:val="nb-NO"/>
+        </w:rPr>
+        <w:t xml:space="preserve"> istedenfor en roller </w:t>
+      </w:r>
+      <w:proofErr w:type="spellStart"/>
+      <w:r>
+        <w:rPr>
+          <w:lang w:val="nb-NO"/>
+        </w:rPr>
+        <w:t>bearing</w:t>
+      </w:r>
+      <w:proofErr w:type="spellEnd"/>
+      <w:r>
+        <w:rPr>
+          <w:lang w:val="nb-NO"/>
+        </w:rPr>
+        <w:t xml:space="preserve"> siden ball </w:t>
+      </w:r>
+      <w:proofErr w:type="spellStart"/>
+      <w:r>
+        <w:rPr>
+          <w:lang w:val="nb-NO"/>
+        </w:rPr>
+        <w:t>bearing</w:t>
+      </w:r>
+      <w:proofErr w:type="spellEnd"/>
+      <w:r>
+        <w:rPr>
+          <w:lang w:val="nb-NO"/>
+        </w:rPr>
+        <w:t xml:space="preserve"> er lukket og ikke trengs å smøres som gir mindre vedlikehold.</w:t>
+      </w:r>
+    </w:p>
+    <w:p>
+      <w:pPr>
+        <w:rPr>
+          <w:lang w:val="nb-NO"/>
+        </w:rPr>
+      </w:pPr>
+      <w:r>
+        <w:rPr>
+          <w:lang w:val="nb-NO"/>
+        </w:rPr>
+        <w:t xml:space="preserve">Med tanke på at armen skal ha en lateral frihetsgrad i skulderleddet, vil det bli </w:t>
+      </w:r>
+      <w:proofErr w:type="spellStart"/>
+      <w:r>
+        <w:rPr>
+          <w:lang w:val="nb-NO"/>
+        </w:rPr>
+        <w:t>bending</w:t>
+      </w:r>
+      <w:proofErr w:type="spellEnd"/>
+      <w:r>
+        <w:rPr>
+          <w:lang w:val="nb-NO"/>
+        </w:rPr>
+        <w:t xml:space="preserve"> i skulderakslingen. For å kunne sette litt </w:t>
+      </w:r>
+      <w:proofErr w:type="spellStart"/>
+      <w:r>
+        <w:rPr>
+          <w:lang w:val="nb-NO"/>
+        </w:rPr>
+        <w:t>preload</w:t>
+      </w:r>
+      <w:proofErr w:type="spellEnd"/>
+      <w:r>
+        <w:rPr>
+          <w:lang w:val="nb-NO"/>
+        </w:rPr>
+        <w:t xml:space="preserve"> på akselfestingen, valgte vi å gå for en </w:t>
+      </w:r>
+      <w:proofErr w:type="spellStart"/>
+      <w:r>
+        <w:rPr>
+          <w:lang w:val="nb-NO"/>
+        </w:rPr>
+        <w:t>thrustbearing</w:t>
+      </w:r>
+      <w:proofErr w:type="spellEnd"/>
       <w:r>
         <w:rPr>
           <w:lang w:val="nb-NO"/>
@@ -494,7 +1174,21 @@
         <w:rPr>
           <w:lang w:val="nb-NO"/>
         </w:rPr>
-        <w:t>For aksling til pulley blir en M10 bolt brukt som aksling hvor det bl</w:t>
+        <w:t xml:space="preserve">For aksling til </w:t>
+      </w:r>
+      <w:proofErr w:type="spellStart"/>
+      <w:r>
+        <w:rPr>
+          <w:lang w:val="nb-NO"/>
+        </w:rPr>
+        <w:t>pulley</w:t>
+      </w:r>
+      <w:proofErr w:type="spellEnd"/>
+      <w:r>
+        <w:rPr>
+          <w:lang w:val="nb-NO"/>
+        </w:rPr>
+        <w:t xml:space="preserve"> blir en M10 bolt brukt som aksling hvor det bl</w:t>
       </w:r>
       <w:r>
         <w:rPr>
@@ -506,8 +1200,58 @@
         <w:rPr>
           <w:lang w:val="nb-NO"/>
         </w:rPr>
-        <w:t>r montert en mutter for å feste akslingen til mellomplaten (metalstiffbracket) og det som går gjennom pulley blir maskinert ned til 8mm og to miniature ball bearing</w:t>
-      </w:r>
+        <w:t>r montert en mutter for å feste akslingen til mellomplaten (</w:t>
+      </w:r>
+      <w:proofErr w:type="spellStart"/>
+      <w:r>
+        <w:rPr>
+          <w:lang w:val="nb-NO"/>
+        </w:rPr>
+        <w:t>metalstiffbracket</w:t>
+      </w:r>
+      <w:proofErr w:type="spellEnd"/>
+      <w:r>
+        <w:rPr>
+          <w:lang w:val="nb-NO"/>
+        </w:rPr>
+        <w:t xml:space="preserve">) og det som går gjennom </w:t>
+      </w:r>
+      <w:proofErr w:type="spellStart"/>
+      <w:r>
+        <w:rPr>
+          <w:lang w:val="nb-NO"/>
+        </w:rPr>
+        <w:t>pulley</w:t>
+      </w:r>
+      <w:proofErr w:type="spellEnd"/>
+      <w:r>
+        <w:rPr>
+          <w:lang w:val="nb-NO"/>
+        </w:rPr>
+        <w:t xml:space="preserve"> blir maskinert ned til 8mm og to </w:t>
+      </w:r>
+      <w:proofErr w:type="spellStart"/>
+      <w:r>
+        <w:rPr>
+          <w:lang w:val="nb-NO"/>
+        </w:rPr>
+        <w:t>miniature</w:t>
+      </w:r>
+      <w:proofErr w:type="spellEnd"/>
+      <w:r>
+        <w:rPr>
+          <w:lang w:val="nb-NO"/>
+        </w:rPr>
+        <w:t xml:space="preserve"> ball </w:t>
+      </w:r>
+      <w:proofErr w:type="spellStart"/>
+      <w:r>
+        <w:rPr>
+          <w:lang w:val="nb-NO"/>
+        </w:rPr>
+        <w:t>bearing</w:t>
+      </w:r>
+      <w:proofErr w:type="spellEnd"/>
       <w:r>
         <w:rPr>
           <w:lang w:val="nb-NO"/>
@@ -542,7 +1286,21 @@
         <w:rPr>
           <w:lang w:val="nb-NO"/>
         </w:rPr>
-        <w:t xml:space="preserve">tet en simering (C/E-ring) for å holde </w:t>
+        <w:t xml:space="preserve">tet en </w:t>
+      </w:r>
+      <w:proofErr w:type="spellStart"/>
+      <w:r>
+        <w:rPr>
+          <w:lang w:val="nb-NO"/>
+        </w:rPr>
+        <w:t>simering</w:t>
+      </w:r>
+      <w:proofErr w:type="spellEnd"/>
+      <w:r>
+        <w:rPr>
+          <w:lang w:val="nb-NO"/>
+        </w:rPr>
+        <w:t xml:space="preserve"> (C/E-ring) for å holde </w:t>
       </w:r>
       <w:r>
         <w:rPr>
@@ -560,7 +1318,21 @@
         <w:rPr>
           <w:lang w:val="nb-NO"/>
         </w:rPr>
-        <w:t xml:space="preserve"> Etter litt mer vurdering blir det ikke nødvendig med thrustbearing i skulder siden vi velger å ikke ha lateralbevegelse</w:t>
+        <w:t xml:space="preserve"> Etter litt mer vurdering blir det ikke nødvendig med </w:t>
+      </w:r>
+      <w:proofErr w:type="spellStart"/>
+      <w:r>
+        <w:rPr>
+          <w:lang w:val="nb-NO"/>
+        </w:rPr>
+        <w:t>thrustbearing</w:t>
+      </w:r>
+      <w:proofErr w:type="spellEnd"/>
+      <w:r>
+        <w:rPr>
+          <w:lang w:val="nb-NO"/>
+        </w:rPr>
+        <w:t xml:space="preserve"> i skulder siden vi velger å ikke ha lateralbevegelse</w:t>
       </w:r>
     </w:p>
     <w:p>
@@ -575,46 +1347,172 @@
           <w:lang w:val="nb-NO"/>
         </w:rPr>
         <w:lastRenderedPageBreak/>
-        <w:t>12 v vs 24 v</w:t>
-      </w:r>
-    </w:p>
-    <w:p>
-      <w:pPr>
-        <w:rPr>
-          <w:lang w:val="nb-NO"/>
-        </w:rPr>
-      </w:pPr>
-      <w:r>
-        <w:rPr>
-          <w:lang w:val="nb-NO"/>
-        </w:rPr>
-        <w:t xml:space="preserve">Siden uttaket på Loomoen er 24V og 1A, har vi for lite effekt til å kjøre armene direkte fra dette. Så vi trenger en batteripakke. Denne planlegger vi å sette sammen selv fra celler de har liggende på UiA, og en batterikontroller. Da er spørsmålet om vi skal lage et 12 volts batteri eller et 24 volts batteri. Valget baseres på motorvalget. </w:t>
-      </w:r>
-    </w:p>
-    <w:p>
-      <w:pPr>
-        <w:rPr>
-          <w:lang w:val="nb-NO"/>
-        </w:rPr>
-      </w:pPr>
-      <w:r>
-        <w:rPr>
-          <w:lang w:val="nb-NO"/>
-        </w:rPr>
-        <w:t xml:space="preserve">Alle motorer har et spektet man kan kjøre motorene innen, men går man veldig mye over motorens spennings rating, brennes motoren fortere. </w:t>
-      </w:r>
-    </w:p>
-    <w:p>
-      <w:pPr>
-        <w:rPr>
-          <w:lang w:val="nb-NO"/>
-        </w:rPr>
-      </w:pPr>
-      <w:r>
-        <w:rPr>
-          <w:lang w:val="nb-NO"/>
-        </w:rPr>
-        <w:t xml:space="preserve">12 volt motorer er mye enklere å få tak i på sider som dfrobot, RS eller robotshop. Alle sidene har gode 12 volts motorer men litt forskjellig styrke på de. Motoren med høyest torque ved høyest effektivitet var en fra dfrobot. </w:t>
+        <w:t xml:space="preserve">12 v </w:t>
+      </w:r>
+      <w:proofErr w:type="spellStart"/>
+      <w:r>
+        <w:rPr>
+          <w:lang w:val="nb-NO"/>
+        </w:rPr>
+        <w:t>vs</w:t>
+      </w:r>
+      <w:proofErr w:type="spellEnd"/>
+      <w:r>
+        <w:rPr>
+          <w:lang w:val="nb-NO"/>
+        </w:rPr>
+        <w:t xml:space="preserve"> 24 v</w:t>
+      </w:r>
+    </w:p>
+    <w:p>
+      <w:pPr>
+        <w:rPr>
+          <w:lang w:val="nb-NO"/>
+        </w:rPr>
+      </w:pPr>
+      <w:r>
+        <w:rPr>
+          <w:lang w:val="nb-NO"/>
+        </w:rPr>
+        <w:t xml:space="preserve">Siden uttaket på </w:t>
+      </w:r>
+      <w:proofErr w:type="spellStart"/>
+      <w:r>
+        <w:rPr>
+          <w:lang w:val="nb-NO"/>
+        </w:rPr>
+        <w:t>Loomoen</w:t>
+      </w:r>
+      <w:proofErr w:type="spellEnd"/>
+      <w:r>
+        <w:rPr>
+          <w:lang w:val="nb-NO"/>
+        </w:rPr>
+        <w:t xml:space="preserve"> er 24V og 1A, har vi for lite effekt til å kjøre armene direkte fra dette. Så vi trenger en batteripakke. Denne planlegger vi å sette sammen selv fra celler de har liggende på </w:t>
+      </w:r>
+      <w:proofErr w:type="spellStart"/>
+      <w:r>
+        <w:rPr>
+          <w:lang w:val="nb-NO"/>
+        </w:rPr>
+        <w:t>UiA</w:t>
+      </w:r>
+      <w:proofErr w:type="spellEnd"/>
+      <w:r>
+        <w:rPr>
+          <w:lang w:val="nb-NO"/>
+        </w:rPr>
+        <w:t xml:space="preserve">, og en batterikontroller. Da er spørsmålet om vi skal lage et 12 volts batteri eller et 24 volts batteri. Valget baseres på motorvalget. </w:t>
+      </w:r>
+    </w:p>
+    <w:p>
+      <w:pPr>
+        <w:rPr>
+          <w:lang w:val="nb-NO"/>
+        </w:rPr>
+      </w:pPr>
+      <w:r>
+        <w:rPr>
+          <w:lang w:val="nb-NO"/>
+        </w:rPr>
+        <w:t xml:space="preserve">Alle motorer har et </w:t>
+      </w:r>
+      <w:proofErr w:type="spellStart"/>
+      <w:r>
+        <w:rPr>
+          <w:lang w:val="nb-NO"/>
+        </w:rPr>
+        <w:t>spektet</w:t>
+      </w:r>
+      <w:proofErr w:type="spellEnd"/>
+      <w:r>
+        <w:rPr>
+          <w:lang w:val="nb-NO"/>
+        </w:rPr>
+        <w:t xml:space="preserve"> man kan kjøre motorene innen, men går man veldig mye over motorens spennings </w:t>
+      </w:r>
+      <w:proofErr w:type="spellStart"/>
+      <w:r>
+        <w:rPr>
+          <w:lang w:val="nb-NO"/>
+        </w:rPr>
+        <w:t>rating</w:t>
+      </w:r>
+      <w:proofErr w:type="spellEnd"/>
+      <w:r>
+        <w:rPr>
+          <w:lang w:val="nb-NO"/>
+        </w:rPr>
+        <w:t xml:space="preserve">, brennes motoren fortere. </w:t>
+      </w:r>
+    </w:p>
+    <w:p>
+      <w:pPr>
+        <w:rPr>
+          <w:lang w:val="nb-NO"/>
+        </w:rPr>
+      </w:pPr>
+      <w:r>
+        <w:rPr>
+          <w:lang w:val="nb-NO"/>
+        </w:rPr>
+        <w:t xml:space="preserve">12 volt motorer er mye enklere å få tak i på sider som </w:t>
+      </w:r>
+      <w:proofErr w:type="spellStart"/>
+      <w:r>
+        <w:rPr>
+          <w:lang w:val="nb-NO"/>
+        </w:rPr>
+        <w:t>dfrobot</w:t>
+      </w:r>
+      <w:proofErr w:type="spellEnd"/>
+      <w:r>
+        <w:rPr>
+          <w:lang w:val="nb-NO"/>
+        </w:rPr>
+        <w:t xml:space="preserve">, RS eller robotshop. Alle sidene har gode 12 volts </w:t>
+      </w:r>
+      <w:proofErr w:type="gramStart"/>
+      <w:r>
+        <w:rPr>
+          <w:lang w:val="nb-NO"/>
+        </w:rPr>
+        <w:t>motorer</w:t>
+      </w:r>
+      <w:proofErr w:type="gramEnd"/>
+      <w:r>
+        <w:rPr>
+          <w:lang w:val="nb-NO"/>
+        </w:rPr>
+        <w:t xml:space="preserve"> men litt forskjellig styrke på de. Motoren med høyest </w:t>
+      </w:r>
+      <w:proofErr w:type="spellStart"/>
+      <w:r>
+        <w:rPr>
+          <w:lang w:val="nb-NO"/>
+        </w:rPr>
+        <w:t>torque</w:t>
+      </w:r>
+      <w:proofErr w:type="spellEnd"/>
+      <w:r>
+        <w:rPr>
+          <w:lang w:val="nb-NO"/>
+        </w:rPr>
+        <w:t xml:space="preserve"> ved høyest effektivitet var en fra </w:t>
+      </w:r>
+      <w:proofErr w:type="spellStart"/>
+      <w:r>
+        <w:rPr>
+          <w:lang w:val="nb-NO"/>
+        </w:rPr>
+        <w:t>dfrobot</w:t>
+      </w:r>
+      <w:proofErr w:type="spellEnd"/>
+      <w:r>
+        <w:rPr>
+          <w:lang w:val="nb-NO"/>
+        </w:rPr>
+        <w:t xml:space="preserve">. </w:t>
       </w:r>
       <w:r>
         <w:rPr>
@@ -639,7 +1537,35 @@
         <w:rPr>
           <w:lang w:val="nb-NO"/>
         </w:rPr>
-        <w:t>. De har ofte mindre maks rpm som et resultat av dette også, noe som er perfekt for vårt bruk. Problemet er at de er mye vanskeligere å finne til en fornuftig pris. Man må egentlig kikke på aliexpress. Der har de et enormt utvalg av 24 volts motorer som har utrolig gode egenskaper. Problemet er at disse kan ta evigheter før de kommer, og de er litt for store og dobbelt så tunge som 12 volts motoren. Hadde dette vært en arm som skulle være fastmontert på et bord eller en hvilken som helst stillestående base hadde vi kanskje valgt annerledes. Men her skal det monteres på en bevegelig robot som skal balansere når armen er i bruk. Hvis motorene ikke kommer snart, vil det være vanskelig å utvikle armen videre, og den viktigste ressursen vi har er tid.</w:t>
+        <w:t xml:space="preserve">. De har ofte mindre maks </w:t>
+      </w:r>
+      <w:proofErr w:type="spellStart"/>
+      <w:r>
+        <w:rPr>
+          <w:lang w:val="nb-NO"/>
+        </w:rPr>
+        <w:t>rpm</w:t>
+      </w:r>
+      <w:proofErr w:type="spellEnd"/>
+      <w:r>
+        <w:rPr>
+          <w:lang w:val="nb-NO"/>
+        </w:rPr>
+        <w:t xml:space="preserve"> som et resultat av dette også, noe som er perfekt for vårt bruk. Problemet er at de er mye vanskeligere å finne til en fornuftig pris. Man må egentlig kikke på </w:t>
+      </w:r>
+      <w:proofErr w:type="spellStart"/>
+      <w:r>
+        <w:rPr>
+          <w:lang w:val="nb-NO"/>
+        </w:rPr>
+        <w:t>aliexpress</w:t>
+      </w:r>
+      <w:proofErr w:type="spellEnd"/>
+      <w:r>
+        <w:rPr>
+          <w:lang w:val="nb-NO"/>
+        </w:rPr>
+        <w:t>. Der har de et enormt utvalg av 24 volts motorer som har utrolig gode egenskaper. Problemet er at disse kan ta evigheter før de kommer, og de er litt for store og dobbelt så tunge som 12 volts motoren. Hadde dette vært en arm som skulle være fastmontert på et bord eller en hvilken som helst stillestående base hadde vi kanskje valgt annerledes. Men her skal det monteres på en bevegelig robot som skal balansere når armen er i bruk. Hvis motorene ikke kommer snart, vil det være vanskelig å utvikle armen videre, og den viktigste ressursen vi har er tid.</w:t>
       </w:r>
     </w:p>
     <w:p>
@@ -658,41 +1584,97 @@
           <w:strike/>
           <w:lang w:val="nb-NO"/>
         </w:rPr>
-        <w:t xml:space="preserve">Vi valgte derfor å gå for 12 volts motorer fra dfrobot. De er sterke, relativt billige og relativt lette. Batteripakken blir derfor på 12 volt som en følge av dette. </w:t>
-      </w:r>
-    </w:p>
-    <w:p>
-      <w:pPr>
+        <w:t xml:space="preserve">Vi valgte derfor å gå for 12 volts motorer fra </w:t>
+      </w:r>
+      <w:proofErr w:type="spellStart"/>
+      <w:r>
         <w:rPr>
           <w:b/>
           <w:bCs/>
-          <w:lang w:val="nb-NO"/>
-        </w:rPr>
-      </w:pPr>
+          <w:strike/>
+          <w:lang w:val="nb-NO"/>
+        </w:rPr>
+        <w:t>dfrobot</w:t>
+      </w:r>
+      <w:proofErr w:type="spellEnd"/>
       <w:r>
         <w:rPr>
           <w:b/>
           <w:bCs/>
-          <w:lang w:val="nb-NO"/>
-        </w:rPr>
-        <w:t xml:space="preserve">Stryk det, vi fant en nettside som har aliexpress utvalg og priser med en ukes levering. Det gjør det mulig å </w:t>
-      </w:r>
-      <w:r>
+          <w:strike/>
+          <w:lang w:val="nb-NO"/>
+        </w:rPr>
+        <w:t xml:space="preserve">. De er sterke, relativt billige og relativt lette. Batteripakken blir derfor på 12 volt som en følge av dette. </w:t>
+      </w:r>
+    </w:p>
+    <w:p>
+      <w:pPr>
         <w:rPr>
           <w:b/>
           <w:bCs/>
           <w:lang w:val="nb-NO"/>
         </w:rPr>
-        <w:t xml:space="preserve">velge mellom 12 og 24, siden nettsiden gir alle motorene vi har interesse for i både 12 og 24 volt. Vi velger derfor 24 volt for å ikke trenge å transformere ned spenningen fra 24 volt outputen på loomoen. Nettsiden heter microdcmotors.com </w:t>
-      </w:r>
-    </w:p>
-    <w:p>
-      <w:pPr>
+      </w:pPr>
+      <w:r>
         <w:rPr>
           <w:b/>
           <w:bCs/>
           <w:lang w:val="nb-NO"/>
         </w:rPr>
+        <w:t xml:space="preserve">Stryk det, vi fant en nettside som har </w:t>
+      </w:r>
+      <w:proofErr w:type="spellStart"/>
+      <w:r>
+        <w:rPr>
+          <w:b/>
+          <w:bCs/>
+          <w:lang w:val="nb-NO"/>
+        </w:rPr>
+        <w:t>aliexpress</w:t>
+      </w:r>
+      <w:proofErr w:type="spellEnd"/>
+      <w:r>
+        <w:rPr>
+          <w:b/>
+          <w:bCs/>
+          <w:lang w:val="nb-NO"/>
+        </w:rPr>
+        <w:t xml:space="preserve"> utvalg og priser med en ukes levering. Det gjør det mulig å </w:t>
+      </w:r>
+      <w:r>
+        <w:rPr>
+          <w:b/>
+          <w:bCs/>
+          <w:lang w:val="nb-NO"/>
+        </w:rPr>
+        <w:t xml:space="preserve">velge mellom 12 og 24, siden nettsiden gir alle motorene vi har interesse for i både 12 og 24 volt. Vi velger derfor 24 volt for å ikke trenge å transformere ned spenningen fra 24 volt outputen på </w:t>
+      </w:r>
+      <w:proofErr w:type="spellStart"/>
+      <w:r>
+        <w:rPr>
+          <w:b/>
+          <w:bCs/>
+          <w:lang w:val="nb-NO"/>
+        </w:rPr>
+        <w:t>loomoen</w:t>
+      </w:r>
+      <w:proofErr w:type="spellEnd"/>
+      <w:r>
+        <w:rPr>
+          <w:b/>
+          <w:bCs/>
+          <w:lang w:val="nb-NO"/>
+        </w:rPr>
+        <w:t xml:space="preserve">. Nettsiden heter microdcmotors.com </w:t>
+      </w:r>
+    </w:p>
+    <w:p>
+      <w:pPr>
+        <w:rPr>
+          <w:b/>
+          <w:bCs/>
+          <w:lang w:val="nb-NO"/>
+        </w:rPr>
       </w:pPr>
     </w:p>
     <w:p>
@@ -733,11 +1715,19 @@
           <w:lang w:val="nb-NO"/>
         </w:rPr>
       </w:pPr>
-      <w:r>
-        <w:rPr>
-          <w:lang w:val="nb-NO"/>
-        </w:rPr>
-        <w:t>Ideler m</w:t>
+      <w:proofErr w:type="spellStart"/>
+      <w:r>
+        <w:rPr>
+          <w:lang w:val="nb-NO"/>
+        </w:rPr>
+        <w:t>Ideler</w:t>
+      </w:r>
+      <w:proofErr w:type="spellEnd"/>
+      <w:r>
+        <w:rPr>
+          <w:lang w:val="nb-NO"/>
+        </w:rPr>
+        <w:t xml:space="preserve"> m</w:t>
       </w:r>
       <w:r>
         <w:rPr>
@@ -769,20 +1759,70 @@
         <w:rPr>
           <w:lang w:val="nb-NO"/>
         </w:rPr>
-        <w:t xml:space="preserve"> med supplyspenning</w:t>
-      </w:r>
-    </w:p>
-    <w:p>
-      <w:pPr>
-        <w:rPr>
-          <w:lang w:val="nb-NO"/>
-        </w:rPr>
-      </w:pPr>
-      <w:r>
-        <w:rPr>
-          <w:lang w:val="nb-NO"/>
-        </w:rPr>
-        <w:t xml:space="preserve">For å muliggjøre uendelig rotasjon i aksielt roterende ledd må det benyttes slepering. Det er da helt umulig å ha veldig mange ledninger. Ved plassering av motorkontrollere, og komponenter for trådløs kommunikasjon av enkodersignaler </w:t>
+        <w:t xml:space="preserve"> med </w:t>
+      </w:r>
+      <w:proofErr w:type="spellStart"/>
+      <w:r>
+        <w:rPr>
+          <w:lang w:val="nb-NO"/>
+        </w:rPr>
+        <w:t>supplyspenning</w:t>
+      </w:r>
+      <w:proofErr w:type="spellEnd"/>
+    </w:p>
+    <w:p>
+      <w:pPr>
+        <w:rPr>
+          <w:lang w:val="nb-NO"/>
+        </w:rPr>
+      </w:pPr>
+      <w:r>
+        <w:rPr>
+          <w:lang w:val="nb-NO"/>
+        </w:rPr>
+        <w:t xml:space="preserve">For å muliggjøre uendelig rotasjon i aksielt roterende ledd må det benyttes </w:t>
+      </w:r>
+      <w:proofErr w:type="spellStart"/>
+      <w:r>
+        <w:rPr>
+          <w:lang w:val="nb-NO"/>
+        </w:rPr>
+        <w:t>slepering</w:t>
+      </w:r>
+      <w:proofErr w:type="spellEnd"/>
+      <w:r>
+        <w:rPr>
+          <w:lang w:val="nb-NO"/>
+        </w:rPr>
+        <w:t xml:space="preserve">. Det er da helt umulig å ha veldig mange ledninger. Ved plassering av </w:t>
+      </w:r>
+      <w:proofErr w:type="spellStart"/>
+      <w:r>
+        <w:rPr>
+          <w:lang w:val="nb-NO"/>
+        </w:rPr>
+        <w:t>motorkontrollere</w:t>
+      </w:r>
+      <w:proofErr w:type="spellEnd"/>
+      <w:r>
+        <w:rPr>
+          <w:lang w:val="nb-NO"/>
+        </w:rPr>
+        <w:t xml:space="preserve">, og komponenter for trådløs kommunikasjon av </w:t>
+      </w:r>
+      <w:proofErr w:type="spellStart"/>
+      <w:r>
+        <w:rPr>
+          <w:lang w:val="nb-NO"/>
+        </w:rPr>
+        <w:t>enkodersignaler</w:t>
+      </w:r>
+      <w:proofErr w:type="spellEnd"/>
+      <w:r>
+        <w:rPr>
+          <w:lang w:val="nb-NO"/>
+        </w:rPr>
+        <w:t xml:space="preserve"> </w:t>
       </w:r>
       <w:r>
         <w:rPr>
@@ -814,7 +1854,49 @@
           <w:lang w:val="nb-NO"/>
         </w:rPr>
         <w:lastRenderedPageBreak/>
-        <w:t xml:space="preserve">Alternativet er å lage kabelgater med slakk slik at når armen roterer innen området, vil kablene strekke til. Dette gjør muligheten for å ødelegge armen ved feilprogramering/bugs stor. Det ville nok vært nødvendig å implementere fysiske stoppere eller brytere for å begrense rotasjon. </w:t>
+        <w:t xml:space="preserve">Alternativet er å lage kabelgater med slakk slik at når armen roterer innen området, vil kablene strekke til. Dette gjør muligheten for å ødelegge armen ved </w:t>
+      </w:r>
+      <w:proofErr w:type="spellStart"/>
+      <w:r>
+        <w:rPr>
+          <w:lang w:val="nb-NO"/>
+        </w:rPr>
+        <w:t>feilprogramering</w:t>
+      </w:r>
+      <w:proofErr w:type="spellEnd"/>
+      <w:r>
+        <w:rPr>
+          <w:lang w:val="nb-NO"/>
+        </w:rPr>
+        <w:t>/</w:t>
+      </w:r>
+      <w:proofErr w:type="spellStart"/>
+      <w:r>
+        <w:rPr>
+          <w:lang w:val="nb-NO"/>
+        </w:rPr>
+        <w:t>bugs</w:t>
+      </w:r>
+      <w:proofErr w:type="spellEnd"/>
+      <w:r>
+        <w:rPr>
+          <w:lang w:val="nb-NO"/>
+        </w:rPr>
+        <w:t xml:space="preserve"> stor. Det ville nok vært nødvendig å </w:t>
+      </w:r>
+      <w:proofErr w:type="gramStart"/>
+      <w:r>
+        <w:rPr>
+          <w:lang w:val="nb-NO"/>
+        </w:rPr>
+        <w:t>implementere</w:t>
+      </w:r>
+      <w:proofErr w:type="gramEnd"/>
+      <w:r>
+        <w:rPr>
+          <w:lang w:val="nb-NO"/>
+        </w:rPr>
+        <w:t xml:space="preserve"> fysiske stoppere eller brytere for å begrense rotasjon. </w:t>
       </w:r>
     </w:p>
     <w:p>
@@ -872,7 +1954,77 @@
         <w:rPr>
           <w:lang w:val="nb-NO"/>
         </w:rPr>
-        <w:t xml:space="preserve">Vi endte på å ikke bruke slepering men bruke bus uansett. Dette er siden sleperinger er en dyr løsning og helt unødvendig. Det går ann å bruke slepering i e.e ved behov, snakkes da om det senere. </w:t>
+        <w:t xml:space="preserve">Vi endte på å ikke bruke </w:t>
+      </w:r>
+      <w:proofErr w:type="spellStart"/>
+      <w:r>
+        <w:rPr>
+          <w:lang w:val="nb-NO"/>
+        </w:rPr>
+        <w:t>slepering</w:t>
+      </w:r>
+      <w:proofErr w:type="spellEnd"/>
+      <w:r>
+        <w:rPr>
+          <w:lang w:val="nb-NO"/>
+        </w:rPr>
+        <w:t xml:space="preserve"> men bruke bus uansett. Dette er siden sleperinger er en dyr løsning og helt unødvendig. Det går </w:t>
+      </w:r>
+      <w:proofErr w:type="spellStart"/>
+      <w:r>
+        <w:rPr>
+          <w:lang w:val="nb-NO"/>
+        </w:rPr>
+        <w:t>ann</w:t>
+      </w:r>
+      <w:proofErr w:type="spellEnd"/>
+      <w:r>
+        <w:rPr>
+          <w:lang w:val="nb-NO"/>
+        </w:rPr>
+        <w:t xml:space="preserve"> å bruke </w:t>
+      </w:r>
+      <w:proofErr w:type="spellStart"/>
+      <w:r>
+        <w:rPr>
+          <w:lang w:val="nb-NO"/>
+        </w:rPr>
+        <w:t>slepering</w:t>
+      </w:r>
+      <w:proofErr w:type="spellEnd"/>
+      <w:r>
+        <w:rPr>
+          <w:lang w:val="nb-NO"/>
+        </w:rPr>
+        <w:t xml:space="preserve"> </w:t>
+      </w:r>
+      <w:proofErr w:type="gramStart"/>
+      <w:r>
+        <w:rPr>
+          <w:lang w:val="nb-NO"/>
+        </w:rPr>
+        <w:t xml:space="preserve">i </w:t>
+      </w:r>
+      <w:proofErr w:type="spellStart"/>
+      <w:r>
+        <w:rPr>
+          <w:lang w:val="nb-NO"/>
+        </w:rPr>
+        <w:t>e.</w:t>
+      </w:r>
+      <w:proofErr w:type="gramEnd"/>
+      <w:r>
+        <w:rPr>
+          <w:lang w:val="nb-NO"/>
+        </w:rPr>
+        <w:t>e</w:t>
+      </w:r>
+      <w:proofErr w:type="spellEnd"/>
+      <w:r>
+        <w:rPr>
+          <w:lang w:val="nb-NO"/>
+        </w:rPr>
+        <w:t xml:space="preserve"> ved behov, snakkes da om det senere. </w:t>
       </w:r>
     </w:p>
     <w:p>
@@ -918,15 +2070,22 @@
         <w:rPr>
           <w:lang w:val="nb-NO"/>
         </w:rPr>
-        <w:t>sen, men hvis det da blir umulig å rotere mer enn 360 grader er slepering totalt ubrukelig.</w:t>
-      </w:r>
-    </w:p>
-    <w:p>
-      <w:pPr>
-        <w:rPr>
-          <w:lang w:val="nb-NO"/>
-        </w:rPr>
-      </w:pPr>
+        <w:t xml:space="preserve">sen, men hvis det da blir umulig å rotere mer enn 360 grader er </w:t>
+      </w:r>
+      <w:proofErr w:type="spellStart"/>
+      <w:r>
+        <w:rPr>
+          <w:lang w:val="nb-NO"/>
+        </w:rPr>
+        <w:t>slepering</w:t>
+      </w:r>
+      <w:proofErr w:type="spellEnd"/>
+      <w:r>
+        <w:rPr>
+          <w:lang w:val="nb-NO"/>
+        </w:rPr>
+        <w:t xml:space="preserve"> totalt ubrukelig.</w:t>
+      </w:r>
     </w:p>
     <w:p>
       <w:pPr>
@@ -939,6 +2098,47 @@
         <w:rPr>
           <w:lang w:val="nb-NO"/>
         </w:rPr>
+        <w:t>Geometri rundt aksielt roterende ledd</w:t>
+      </w:r>
+    </w:p>
+    <w:p>
+      <w:pPr>
+        <w:rPr>
+          <w:lang w:val="nb-NO"/>
+        </w:rPr>
+      </w:pPr>
+    </w:p>
+    <w:p>
+      <w:pPr>
+        <w:rPr>
+          <w:lang w:val="nb-NO"/>
+        </w:rPr>
+      </w:pPr>
+      <w:r>
+        <w:rPr>
+          <w:lang w:val="nb-NO"/>
+        </w:rPr>
+        <w:t>For å gjøre geometrien så brukervennlig som mulig, gjøres det et forsøk på å gjøre klemfaren minst mulig. Det kan man se på hvordan det aksielt roterende leddet har sirkelgeometri i overgangen. Det gjør at det aldri er en kant uansett rotasjon.</w:t>
+      </w:r>
+    </w:p>
+    <w:p>
+      <w:pPr>
+        <w:rPr>
+          <w:lang w:val="nb-NO"/>
+        </w:rPr>
+      </w:pPr>
+    </w:p>
+    <w:p>
+      <w:pPr>
+        <w:pStyle w:val="Heading1"/>
+        <w:rPr>
+          <w:lang w:val="nb-NO"/>
+        </w:rPr>
+      </w:pPr>
+      <w:r>
+        <w:rPr>
+          <w:lang w:val="nb-NO"/>
+        </w:rPr>
         <w:t>B</w:t>
       </w:r>
       <w:r>
@@ -958,13 +2158,83 @@
         <w:rPr>
           <w:lang w:val="nb-NO"/>
         </w:rPr>
-        <w:t>I2C vs CAN bus, hvilken skal vi velge</w:t>
-      </w:r>
-      <w:r>
-        <w:rPr>
-          <w:lang w:val="nb-NO"/>
-        </w:rPr>
-        <w:t>? Kommer ann på valget med slepering siden slepering begrenser hvor mange kanaler man kan ha. I2C virker som den enkleste, men man kan bare lese en sensor av gangen, og må bytte mellom de forskjellige (veldig raskt). CAN gjør dette ved ha med en adresse i signalet. Arduino har ikke arkitektur for å bruke CAN, men det finnes billige komponenter. I2C er beregnet for små distanser, er det kort nok?</w:t>
+        <w:t xml:space="preserve">I2C </w:t>
+      </w:r>
+      <w:proofErr w:type="spellStart"/>
+      <w:r>
+        <w:rPr>
+          <w:lang w:val="nb-NO"/>
+        </w:rPr>
+        <w:t>vs</w:t>
+      </w:r>
+      <w:proofErr w:type="spellEnd"/>
+      <w:r>
+        <w:rPr>
+          <w:lang w:val="nb-NO"/>
+        </w:rPr>
+        <w:t xml:space="preserve"> CAN bus, hvilken skal vi velge</w:t>
+      </w:r>
+      <w:r>
+        <w:rPr>
+          <w:lang w:val="nb-NO"/>
+        </w:rPr>
+        <w:t xml:space="preserve">? Kommer </w:t>
+      </w:r>
+      <w:proofErr w:type="spellStart"/>
+      <w:r>
+        <w:rPr>
+          <w:lang w:val="nb-NO"/>
+        </w:rPr>
+        <w:t>ann</w:t>
+      </w:r>
+      <w:proofErr w:type="spellEnd"/>
+      <w:r>
+        <w:rPr>
+          <w:lang w:val="nb-NO"/>
+        </w:rPr>
+        <w:t xml:space="preserve"> på valget med </w:t>
+      </w:r>
+      <w:proofErr w:type="spellStart"/>
+      <w:r>
+        <w:rPr>
+          <w:lang w:val="nb-NO"/>
+        </w:rPr>
+        <w:t>slepering</w:t>
+      </w:r>
+      <w:proofErr w:type="spellEnd"/>
+      <w:r>
+        <w:rPr>
+          <w:lang w:val="nb-NO"/>
+        </w:rPr>
+        <w:t xml:space="preserve"> siden </w:t>
+      </w:r>
+      <w:proofErr w:type="spellStart"/>
+      <w:r>
+        <w:rPr>
+          <w:lang w:val="nb-NO"/>
+        </w:rPr>
+        <w:t>slepering</w:t>
+      </w:r>
+      <w:proofErr w:type="spellEnd"/>
+      <w:r>
+        <w:rPr>
+          <w:lang w:val="nb-NO"/>
+        </w:rPr>
+        <w:t xml:space="preserve"> begrenser hvor mange kanaler man kan ha. I2C virker som den enkleste, men man kan bare lese en sensor av gangen, og må bytte mellom de forskjellige (veldig raskt). CAN gjør dette ved ha med en adresse i signalet. </w:t>
+      </w:r>
+      <w:proofErr w:type="spellStart"/>
+      <w:r>
+        <w:rPr>
+          <w:lang w:val="nb-NO"/>
+        </w:rPr>
+        <w:t>Arduino</w:t>
+      </w:r>
+      <w:proofErr w:type="spellEnd"/>
+      <w:r>
+        <w:rPr>
+          <w:lang w:val="nb-NO"/>
+        </w:rPr>
+        <w:t xml:space="preserve"> har ikke arkitektur for å bruke CAN, men det finnes billige komponenter. I2C er beregnet for små distanser, er det kort nok?</w:t>
       </w:r>
     </w:p>
     <w:p>
@@ -995,13 +2265,54 @@
         <w:rPr>
           <w:lang w:val="nb-NO"/>
         </w:rPr>
-        <w:t xml:space="preserve">, Arduino eller liknende for </w:t>
-      </w:r>
-      <w:r>
-        <w:rPr>
-          <w:lang w:val="nb-NO"/>
-        </w:rPr>
-        <w:t xml:space="preserve">analog input, </w:t>
+        <w:t xml:space="preserve">, </w:t>
+      </w:r>
+      <w:proofErr w:type="spellStart"/>
+      <w:r>
+        <w:rPr>
+          <w:lang w:val="nb-NO"/>
+        </w:rPr>
+        <w:t>Arduino</w:t>
+      </w:r>
+      <w:proofErr w:type="spellEnd"/>
+      <w:r>
+        <w:rPr>
+          <w:lang w:val="nb-NO"/>
+        </w:rPr>
+        <w:t xml:space="preserve"> eller liknende for </w:t>
+      </w:r>
+      <w:r>
+        <w:rPr>
+          <w:lang w:val="nb-NO"/>
+        </w:rPr>
+        <w:t>analog input</w:t>
+      </w:r>
+    </w:p>
+    <w:p>
+      <w:pPr>
+        <w:rPr>
+          <w:lang w:val="nb-NO"/>
+        </w:rPr>
+      </w:pPr>
+      <w:r>
+        <w:rPr>
+          <w:lang w:val="nb-NO"/>
+        </w:rPr>
+        <w:t xml:space="preserve">Det er selvfølgelig mulig å bruke en annen protokoll, dette kommer an på </w:t>
+      </w:r>
+      <w:proofErr w:type="spellStart"/>
+      <w:r>
+        <w:rPr>
+          <w:lang w:val="nb-NO"/>
+        </w:rPr>
+        <w:t>Loomoen</w:t>
+      </w:r>
+      <w:proofErr w:type="spellEnd"/>
+      <w:r>
+        <w:rPr>
+          <w:lang w:val="nb-NO"/>
+        </w:rPr>
+        <w:t>.</w:t>
       </w:r>
     </w:p>
     <w:p>
@@ -1048,7 +2359,22 @@
         <w:rPr>
           <w:lang w:val="nb-NO"/>
         </w:rPr>
-        <w:t>Posisjonering av kablene er utrolig vanskelig. Det må tenkes på mens man designer armen, hvis ikke blir designet umulig uten sleperinger. Egentlig burde signalkablene ligge separat fra supply spenning, men det er helt umulig å få til uten å legge noe kabler synlig.</w:t>
+        <w:lastRenderedPageBreak/>
+        <w:t xml:space="preserve">Posisjonering av kablene er utrolig vanskelig. Det må tenkes på mens man designer armen, hvis ikke blir designet umulig uten sleperinger. Egentlig burde signalkablene ligge separat fra </w:t>
+      </w:r>
+      <w:proofErr w:type="spellStart"/>
+      <w:r>
+        <w:rPr>
+          <w:lang w:val="nb-NO"/>
+        </w:rPr>
+        <w:t>supply</w:t>
+      </w:r>
+      <w:proofErr w:type="spellEnd"/>
+      <w:r>
+        <w:rPr>
+          <w:lang w:val="nb-NO"/>
+        </w:rPr>
+        <w:t xml:space="preserve"> spenning, men det er helt umulig å få til uten å legge noe kabler synlig.</w:t>
       </w:r>
     </w:p>
     <w:p>
@@ -1082,34 +2408,70 @@
         <w:rPr>
           <w:lang w:val="nb-NO"/>
         </w:rPr>
-        <w:t xml:space="preserve">Hvor langt kan armen legges sammen i albuen? Dette er helt avhengig av geometrien på armen og plassering av worm-gir motor. Vi vil gjerne at armen skal se rett ut i utstrakt posisjon, derfor ønsker vi </w:t>
-      </w:r>
-      <w:r>
-        <w:rPr>
-          <w:lang w:val="nb-NO"/>
-        </w:rPr>
-        <w:t xml:space="preserve">å plassere motoren så langt inn i albuen som mulig. Et annet problem er hvor man skal legge ledningene </w:t>
-      </w:r>
-      <w:r>
-        <w:rPr>
-          <w:lang w:val="nb-NO"/>
-        </w:rPr>
-        <w:lastRenderedPageBreak/>
-        <w:t>til resten av armen. Det er ingen steder som det er plass inni armen og samtidig hvor den ikke vil strekkes mye mellom utstrakt og sammenlagt posisjon. Hvis den legges gjennom rotasjonsaksen, blir det bare bøying av ledningen, men da må armen være bredere i leddet enn noe annet sted. Hvis den legges på baksiden av albuen, blir de strekt mye siden den må gå rundt girkassen. Siden motoren er lagt så høyt opp, er det absolutt ingen plass på innsiden av albuen, den vil bli most av armen når den legges sammen. Det er med andre ord ingen gode alternativer, tror alle må prøves ut også blir det klart hvilken som er best etter hvert…</w:t>
-      </w:r>
-    </w:p>
-    <w:p>
-      <w:pPr>
-        <w:rPr>
-          <w:lang w:val="nb-NO"/>
-        </w:rPr>
-      </w:pPr>
-      <w:r>
-        <w:rPr>
-          <w:lang w:val="nb-NO"/>
-        </w:rPr>
-        <w:t>Siden det er relativt god plass på baksiden av girkassen i albueleddet, går det ann å snike inn ledningen slik at den er festet fast til midt i bevegelsen, til og med pekende litt radialt. Dette kombinert med slakk og et godt mellomrom til neste del blir vinnerløsningen i dette tilfellet. Det vil ikke være umulig at ledningen kommer i klem, så det må testet og utvikles videre.</w:t>
-      </w:r>
+        <w:t xml:space="preserve">Hvor langt kan armen legges sammen i albuen? Dette er helt avhengig av geometrien på armen og plassering av </w:t>
+      </w:r>
+      <w:proofErr w:type="spellStart"/>
+      <w:r>
+        <w:rPr>
+          <w:lang w:val="nb-NO"/>
+        </w:rPr>
+        <w:t>worm</w:t>
+      </w:r>
+      <w:proofErr w:type="spellEnd"/>
+      <w:r>
+        <w:rPr>
+          <w:lang w:val="nb-NO"/>
+        </w:rPr>
+        <w:t xml:space="preserve">-gir motor. Vi vil gjerne at armen skal se rett ut i utstrakt posisjon, derfor ønsker vi </w:t>
+      </w:r>
+      <w:r>
+        <w:rPr>
+          <w:lang w:val="nb-NO"/>
+        </w:rPr>
+        <w:t xml:space="preserve">å plassere motoren så langt inn i albuen som mulig. Et annet problem er hvor man skal legge ledningene til resten av armen. Det er ingen steder som det er plass inni armen og samtidig hvor den ikke vil strekkes mye mellom utstrakt og sammenlagt posisjon. Hvis den legges gjennom rotasjonsaksen, blir det bare bøying av ledningen, men da må armen være bredere i leddet enn noe annet sted. Hvis den legges på baksiden av albuen, blir de strekt mye siden den må gå rundt girkassen. Siden motoren er lagt så høyt opp, er det absolutt ingen plass på innsiden av albuen, den vil bli most av armen når den legges sammen. Det er med andre ord ingen gode alternativer, tror alle må prøves ut også blir det klart hvilken som er best etter </w:t>
+      </w:r>
+      <w:proofErr w:type="gramStart"/>
+      <w:r>
+        <w:rPr>
+          <w:lang w:val="nb-NO"/>
+        </w:rPr>
+        <w:t>hvert…</w:t>
+      </w:r>
+      <w:proofErr w:type="gramEnd"/>
+    </w:p>
+    <w:p>
+      <w:pPr>
+        <w:rPr>
+          <w:lang w:val="nb-NO"/>
+        </w:rPr>
+      </w:pPr>
+      <w:r>
+        <w:rPr>
+          <w:lang w:val="nb-NO"/>
+        </w:rPr>
+        <w:t xml:space="preserve">Siden det er relativt god plass på baksiden av girkassen i albueleddet, går det </w:t>
+      </w:r>
+      <w:proofErr w:type="spellStart"/>
+      <w:r>
+        <w:rPr>
+          <w:lang w:val="nb-NO"/>
+        </w:rPr>
+        <w:t>ann</w:t>
+      </w:r>
+      <w:proofErr w:type="spellEnd"/>
+      <w:r>
+        <w:rPr>
+          <w:lang w:val="nb-NO"/>
+        </w:rPr>
+        <w:t xml:space="preserve"> å snike inn ledningen slik at den er festet fast til midt i bevegelsen, til og med pekende litt radialt. Dette kombinert med slakk og et godt mellomrom til neste del blir vinnerløsningen i dette tilfellet. Det vil ikke være umulig at ledningen kommer i klem, så det må testet og utvikles videre.</w:t>
+      </w:r>
+    </w:p>
+    <w:p>
+      <w:pPr>
+        <w:rPr>
+          <w:lang w:val="nb-NO"/>
+        </w:rPr>
+      </w:pPr>
     </w:p>
     <w:sectPr>
       <w:pgSz w:w="12240" w:h="15840"/>

</xml_diff>

<commit_message>
Avogtilnårjegeribarnehagen grønn prinsesse ferdi
</commit_message>
<xml_diff>
--- a/NOTES/Notater underveis.docx
+++ b/NOTES/Notater underveis.docx
@@ -1,6 +1,6 @@
 
 <file path=word/document.xml><?xml version="1.0" encoding="utf-8"?>
-<w:document xmlns:wpc="http://schemas.microsoft.com/office/word/2010/wordprocessingCanvas" xmlns:cx="http://schemas.microsoft.com/office/drawing/2014/chartex" xmlns:cx1="http://schemas.microsoft.com/office/drawing/2015/9/8/chartex" xmlns:cx2="http://schemas.microsoft.com/office/drawing/2015/10/21/chartex" xmlns:cx3="http://schemas.microsoft.com/office/drawing/2016/5/9/chartex" xmlns:cx4="http://schemas.microsoft.com/office/drawing/2016/5/10/chartex" xmlns:cx5="http://schemas.microsoft.com/office/drawing/2016/5/11/chartex" xmlns:cx6="http://schemas.microsoft.com/office/drawing/2016/5/12/chartex" xmlns:cx7="http://schemas.microsoft.com/office/drawing/2016/5/13/chartex" xmlns:cx8="http://schemas.microsoft.com/office/drawing/2016/5/14/chartex" xmlns:mc="http://schemas.openxmlformats.org/markup-compatibility/2006" xmlns:aink="http://schemas.microsoft.com/office/drawing/2016/ink" xmlns:am3d="http://schemas.microsoft.com/office/drawing/2017/model3d" xmlns:o="urn:schemas-microsoft-com:office:office" xmlns:oel="http://schemas.microsoft.com/office/2019/extlst" xmlns:r="http://schemas.openxmlformats.org/officeDocument/2006/relationships" xmlns:m="http://schemas.openxmlformats.org/officeDocument/2006/math" xmlns:v="urn:schemas-microsoft-com:vml" xmlns:wp14="http://schemas.microsoft.com/office/word/2010/wordprocessingDrawing" xmlns:wp="http://schemas.openxmlformats.org/drawingml/2006/wordprocessingDrawing" xmlns:w10="urn:schemas-microsoft-com:office:word" xmlns:w="http://schemas.openxmlformats.org/wordprocessingml/2006/main" xmlns:w14="http://schemas.microsoft.com/office/word/2010/wordml" xmlns:w15="http://schemas.microsoft.com/office/word/2012/wordml" xmlns:w16cex="http://schemas.microsoft.com/office/word/2018/wordml/cex" xmlns:w16cid="http://schemas.microsoft.com/office/word/2016/wordml/cid" xmlns:w16="http://schemas.microsoft.com/office/word/2018/wordml" xmlns:w16sdtdh="http://schemas.microsoft.com/office/word/2020/wordml/sdtdatahash" xmlns:w16se="http://schemas.microsoft.com/office/word/2015/wordml/symex" xmlns:wpg="http://schemas.microsoft.com/office/word/2010/wordprocessingGroup" xmlns:wpi="http://schemas.microsoft.com/office/word/2010/wordprocessingInk" xmlns:wne="http://schemas.microsoft.com/office/word/2006/wordml" xmlns:wps="http://schemas.microsoft.com/office/word/2010/wordprocessingShape" mc:Ignorable="w14 w15 w16se w16cid w16 w16cex w16sdtdh wp14">
+<w:document xmlns:wpc="http://schemas.microsoft.com/office/word/2010/wordprocessingCanvas" xmlns:cx="http://schemas.microsoft.com/office/drawing/2014/chartex" xmlns:cx1="http://schemas.microsoft.com/office/drawing/2015/9/8/chartex" xmlns:cx2="http://schemas.microsoft.com/office/drawing/2015/10/21/chartex" xmlns:cx3="http://schemas.microsoft.com/office/drawing/2016/5/9/chartex" xmlns:cx4="http://schemas.microsoft.com/office/drawing/2016/5/10/chartex" xmlns:cx5="http://schemas.microsoft.com/office/drawing/2016/5/11/chartex" xmlns:cx6="http://schemas.microsoft.com/office/drawing/2016/5/12/chartex" xmlns:cx7="http://schemas.microsoft.com/office/drawing/2016/5/13/chartex" xmlns:cx8="http://schemas.microsoft.com/office/drawing/2016/5/14/chartex" xmlns:mc="http://schemas.openxmlformats.org/markup-compatibility/2006" xmlns:aink="http://schemas.microsoft.com/office/drawing/2016/ink" xmlns:am3d="http://schemas.microsoft.com/office/drawing/2017/model3d" xmlns:o="urn:schemas-microsoft-com:office:office" xmlns:oel="http://schemas.microsoft.com/office/2019/extlst" xmlns:r="http://schemas.openxmlformats.org/officeDocument/2006/relationships" xmlns:m="http://schemas.openxmlformats.org/officeDocument/2006/math" xmlns:v="urn:schemas-microsoft-com:vml" xmlns:wp14="http://schemas.microsoft.com/office/word/2010/wordprocessingDrawing" xmlns:wp="http://schemas.openxmlformats.org/drawingml/2006/wordprocessingDrawing" xmlns:w10="urn:schemas-microsoft-com:office:word" xmlns:w="http://schemas.openxmlformats.org/wordprocessingml/2006/main" xmlns:w14="http://schemas.microsoft.com/office/word/2010/wordml" xmlns:w15="http://schemas.microsoft.com/office/word/2012/wordml" xmlns:w16cex="http://schemas.microsoft.com/office/word/2018/wordml/cex" xmlns:w16cid="http://schemas.microsoft.com/office/word/2016/wordml/cid" xmlns:w16="http://schemas.microsoft.com/office/word/2018/wordml" xmlns:w16du="http://schemas.microsoft.com/office/word/2023/wordml/word16du" xmlns:w16sdtdh="http://schemas.microsoft.com/office/word/2020/wordml/sdtdatahash" xmlns:w16se="http://schemas.microsoft.com/office/word/2015/wordml/symex" xmlns:wpg="http://schemas.microsoft.com/office/word/2010/wordprocessingGroup" xmlns:wpi="http://schemas.microsoft.com/office/word/2010/wordprocessingInk" xmlns:wne="http://schemas.microsoft.com/office/word/2006/wordml" xmlns:wps="http://schemas.microsoft.com/office/word/2010/wordprocessingShape" mc:Ignorable="w14 w15 w16se w16cid w16 w16cex w16sdtdh wp14">
   <w:body>
     <w:p>
       <w:pPr>
@@ -2465,6 +2465,169 @@
         </w:rPr>
         <w:t xml:space="preserve"> å snike inn ledningen slik at den er festet fast til midt i bevegelsen, til og med pekende litt radialt. Dette kombinert med slakk og et godt mellomrom til neste del blir vinnerløsningen i dette tilfellet. Det vil ikke være umulig at ledningen kommer i klem, så det må testet og utvikles videre.</w:t>
       </w:r>
+    </w:p>
+    <w:p>
+      <w:pPr>
+        <w:rPr>
+          <w:lang w:val="nb-NO"/>
+        </w:rPr>
+      </w:pPr>
+    </w:p>
+    <w:p>
+      <w:pPr>
+        <w:pStyle w:val="Heading1"/>
+        <w:rPr>
+          <w:lang w:val="nb-NO"/>
+        </w:rPr>
+      </w:pPr>
+      <w:r>
+        <w:rPr>
+          <w:lang w:val="nb-NO"/>
+        </w:rPr>
+        <w:t>Aluminiumsproduksjon</w:t>
+      </w:r>
+    </w:p>
+    <w:p>
+      <w:pPr>
+        <w:rPr>
+          <w:lang w:val="nb-NO"/>
+        </w:rPr>
+      </w:pPr>
+      <w:r>
+        <w:rPr>
+          <w:lang w:val="nb-NO"/>
+        </w:rPr>
+        <w:t xml:space="preserve">Hvis vi </w:t>
+      </w:r>
+      <w:proofErr w:type="spellStart"/>
+      <w:r>
+        <w:rPr>
+          <w:lang w:val="nb-NO"/>
+        </w:rPr>
+        <w:t>extruder</w:t>
+      </w:r>
+      <w:proofErr w:type="spellEnd"/>
+      <w:r>
+        <w:rPr>
+          <w:lang w:val="nb-NO"/>
+        </w:rPr>
+        <w:t xml:space="preserve"> hesten:</w:t>
+      </w:r>
+    </w:p>
+    <w:p>
+      <w:proofErr w:type="spellStart"/>
+      <w:r>
+        <w:t>Positivt</w:t>
+      </w:r>
+      <w:proofErr w:type="spellEnd"/>
+      <w:r>
+        <w:t>:</w:t>
+      </w:r>
+    </w:p>
+    <w:p>
+      <w:pPr>
+        <w:pStyle w:val="ListParagraph"/>
+        <w:numPr>
+          <w:ilvl w:val="0"/>
+          <w:numId w:val="4"/>
+        </w:numPr>
+        <w:rPr>
+          <w:lang w:val="nb-NO"/>
+        </w:rPr>
+      </w:pPr>
+      <w:r>
+        <w:rPr>
+          <w:lang w:val="nb-NO"/>
+        </w:rPr>
+        <w:t xml:space="preserve">Får mer gjenger(aluminium) som holder </w:t>
+      </w:r>
+      <w:proofErr w:type="spellStart"/>
+      <w:r>
+        <w:rPr>
+          <w:lang w:val="nb-NO"/>
+        </w:rPr>
+        <w:t>bending</w:t>
+      </w:r>
+      <w:proofErr w:type="spellEnd"/>
+      <w:r>
+        <w:rPr>
+          <w:lang w:val="nb-NO"/>
+        </w:rPr>
+        <w:t xml:space="preserve"> moment</w:t>
+      </w:r>
+    </w:p>
+    <w:p>
+      <w:pPr>
+        <w:pStyle w:val="ListParagraph"/>
+        <w:numPr>
+          <w:ilvl w:val="0"/>
+          <w:numId w:val="4"/>
+        </w:numPr>
+      </w:pPr>
+      <w:r>
+        <w:t xml:space="preserve">Lett </w:t>
+      </w:r>
+      <w:proofErr w:type="spellStart"/>
+      <w:r>
+        <w:t>klaring</w:t>
+      </w:r>
+      <w:proofErr w:type="spellEnd"/>
+      <w:r>
+        <w:t xml:space="preserve"> for alle </w:t>
+      </w:r>
+      <w:proofErr w:type="spellStart"/>
+      <w:r>
+        <w:t>skruene</w:t>
+      </w:r>
+      <w:proofErr w:type="spellEnd"/>
+    </w:p>
+    <w:p>
+      <w:proofErr w:type="spellStart"/>
+      <w:r>
+        <w:t>Negativt</w:t>
+      </w:r>
+      <w:proofErr w:type="spellEnd"/>
+      <w:r>
+        <w:t>:</w:t>
+      </w:r>
+    </w:p>
+    <w:p>
+      <w:pPr>
+        <w:pStyle w:val="ListParagraph"/>
+        <w:numPr>
+          <w:ilvl w:val="0"/>
+          <w:numId w:val="5"/>
+        </w:numPr>
+      </w:pPr>
+      <w:proofErr w:type="spellStart"/>
+      <w:r>
+        <w:t>Dårligere</w:t>
+      </w:r>
+      <w:proofErr w:type="spellEnd"/>
+      <w:r>
+        <w:t xml:space="preserve"> </w:t>
+      </w:r>
+      <w:proofErr w:type="spellStart"/>
+      <w:r>
+        <w:t>plass</w:t>
+      </w:r>
+      <w:proofErr w:type="spellEnd"/>
+      <w:r>
+        <w:t xml:space="preserve"> </w:t>
+      </w:r>
+      <w:proofErr w:type="spellStart"/>
+      <w:r>
+        <w:t>til</w:t>
+      </w:r>
+      <w:proofErr w:type="spellEnd"/>
+      <w:r>
+        <w:t xml:space="preserve"> </w:t>
+      </w:r>
+      <w:proofErr w:type="spellStart"/>
+      <w:r>
+        <w:t>beina</w:t>
+      </w:r>
+      <w:proofErr w:type="spellEnd"/>
     </w:p>
     <w:p>
       <w:pPr>
@@ -2484,8 +2647,234 @@
 </file>
 
 <file path=word/numbering.xml><?xml version="1.0" encoding="utf-8"?>
-<w:numbering xmlns:wpc="http://schemas.microsoft.com/office/word/2010/wordprocessingCanvas" xmlns:cx="http://schemas.microsoft.com/office/drawing/2014/chartex" xmlns:cx1="http://schemas.microsoft.com/office/drawing/2015/9/8/chartex" xmlns:cx2="http://schemas.microsoft.com/office/drawing/2015/10/21/chartex" xmlns:cx3="http://schemas.microsoft.com/office/drawing/2016/5/9/chartex" xmlns:cx4="http://schemas.microsoft.com/office/drawing/2016/5/10/chartex" xmlns:cx5="http://schemas.microsoft.com/office/drawing/2016/5/11/chartex" xmlns:cx6="http://schemas.microsoft.com/office/drawing/2016/5/12/chartex" xmlns:cx7="http://schemas.microsoft.com/office/drawing/2016/5/13/chartex" xmlns:cx8="http://schemas.microsoft.com/office/drawing/2016/5/14/chartex" xmlns:mc="http://schemas.openxmlformats.org/markup-compatibility/2006" xmlns:aink="http://schemas.microsoft.com/office/drawing/2016/ink" xmlns:am3d="http://schemas.microsoft.com/office/drawing/2017/model3d" xmlns:o="urn:schemas-microsoft-com:office:office" xmlns:oel="http://schemas.microsoft.com/office/2019/extlst" xmlns:r="http://schemas.openxmlformats.org/officeDocument/2006/relationships" xmlns:m="http://schemas.openxmlformats.org/officeDocument/2006/math" xmlns:v="urn:schemas-microsoft-com:vml" xmlns:wp14="http://schemas.microsoft.com/office/word/2010/wordprocessingDrawing" xmlns:wp="http://schemas.openxmlformats.org/drawingml/2006/wordprocessingDrawing" xmlns:w10="urn:schemas-microsoft-com:office:word" xmlns:w="http://schemas.openxmlformats.org/wordprocessingml/2006/main" xmlns:w14="http://schemas.microsoft.com/office/word/2010/wordml" xmlns:w15="http://schemas.microsoft.com/office/word/2012/wordml" xmlns:w16cex="http://schemas.microsoft.com/office/word/2018/wordml/cex" xmlns:w16cid="http://schemas.microsoft.com/office/word/2016/wordml/cid" xmlns:w16="http://schemas.microsoft.com/office/word/2018/wordml" xmlns:w16sdtdh="http://schemas.microsoft.com/office/word/2020/wordml/sdtdatahash" xmlns:w16se="http://schemas.microsoft.com/office/word/2015/wordml/symex" xmlns:wpg="http://schemas.microsoft.com/office/word/2010/wordprocessingGroup" xmlns:wpi="http://schemas.microsoft.com/office/word/2010/wordprocessingInk" xmlns:wne="http://schemas.microsoft.com/office/word/2006/wordml" xmlns:wps="http://schemas.microsoft.com/office/word/2010/wordprocessingShape" mc:Ignorable="w14 w15 w16se w16cid w16 w16cex w16sdtdh wp14">
+<w:numbering xmlns:wpc="http://schemas.microsoft.com/office/word/2010/wordprocessingCanvas" xmlns:cx="http://schemas.microsoft.com/office/drawing/2014/chartex" xmlns:cx1="http://schemas.microsoft.com/office/drawing/2015/9/8/chartex" xmlns:cx2="http://schemas.microsoft.com/office/drawing/2015/10/21/chartex" xmlns:cx3="http://schemas.microsoft.com/office/drawing/2016/5/9/chartex" xmlns:cx4="http://schemas.microsoft.com/office/drawing/2016/5/10/chartex" xmlns:cx5="http://schemas.microsoft.com/office/drawing/2016/5/11/chartex" xmlns:cx6="http://schemas.microsoft.com/office/drawing/2016/5/12/chartex" xmlns:cx7="http://schemas.microsoft.com/office/drawing/2016/5/13/chartex" xmlns:cx8="http://schemas.microsoft.com/office/drawing/2016/5/14/chartex" xmlns:mc="http://schemas.openxmlformats.org/markup-compatibility/2006" xmlns:aink="http://schemas.microsoft.com/office/drawing/2016/ink" xmlns:am3d="http://schemas.microsoft.com/office/drawing/2017/model3d" xmlns:o="urn:schemas-microsoft-com:office:office" xmlns:oel="http://schemas.microsoft.com/office/2019/extlst" xmlns:r="http://schemas.openxmlformats.org/officeDocument/2006/relationships" xmlns:m="http://schemas.openxmlformats.org/officeDocument/2006/math" xmlns:v="urn:schemas-microsoft-com:vml" xmlns:wp14="http://schemas.microsoft.com/office/word/2010/wordprocessingDrawing" xmlns:wp="http://schemas.openxmlformats.org/drawingml/2006/wordprocessingDrawing" xmlns:w10="urn:schemas-microsoft-com:office:word" xmlns:w="http://schemas.openxmlformats.org/wordprocessingml/2006/main" xmlns:w14="http://schemas.microsoft.com/office/word/2010/wordml" xmlns:w15="http://schemas.microsoft.com/office/word/2012/wordml" xmlns:w16cex="http://schemas.microsoft.com/office/word/2018/wordml/cex" xmlns:w16cid="http://schemas.microsoft.com/office/word/2016/wordml/cid" xmlns:w16="http://schemas.microsoft.com/office/word/2018/wordml" xmlns:w16du="http://schemas.microsoft.com/office/word/2023/wordml/word16du" xmlns:w16sdtdh="http://schemas.microsoft.com/office/word/2020/wordml/sdtdatahash" xmlns:w16se="http://schemas.microsoft.com/office/word/2015/wordml/symex" xmlns:wpg="http://schemas.microsoft.com/office/word/2010/wordprocessingGroup" xmlns:wpi="http://schemas.microsoft.com/office/word/2010/wordprocessingInk" xmlns:wne="http://schemas.microsoft.com/office/word/2006/wordml" xmlns:wps="http://schemas.microsoft.com/office/word/2010/wordprocessingShape" mc:Ignorable="w14 w15 w16se w16cid w16 w16cex w16sdtdh wp14">
   <w:abstractNum w:abstractNumId="0" w15:restartNumberingAfterBreak="0">
+    <w:nsid w:val="1CD67D7C"/>
+    <w:multiLevelType w:val="hybridMultilevel"/>
+    <w:tmpl w:val="80D293A8"/>
+    <w:lvl w:ilvl="0" w:tplc="04090001">
+      <w:start w:val="1"/>
+      <w:numFmt w:val="bullet"/>
+      <w:lvlText w:val=""/>
+      <w:lvlJc w:val="left"/>
+      <w:pPr>
+        <w:ind w:left="720" w:hanging="360"/>
+      </w:pPr>
+      <w:rPr>
+        <w:rFonts w:ascii="Symbol" w:hAnsi="Symbol" w:hint="default"/>
+      </w:rPr>
+    </w:lvl>
+    <w:lvl w:ilvl="1" w:tplc="04090003" w:tentative="1">
+      <w:start w:val="1"/>
+      <w:numFmt w:val="bullet"/>
+      <w:lvlText w:val="o"/>
+      <w:lvlJc w:val="left"/>
+      <w:pPr>
+        <w:ind w:left="1440" w:hanging="360"/>
+      </w:pPr>
+      <w:rPr>
+        <w:rFonts w:ascii="Courier New" w:hAnsi="Courier New" w:cs="Courier New" w:hint="default"/>
+      </w:rPr>
+    </w:lvl>
+    <w:lvl w:ilvl="2" w:tplc="04090005" w:tentative="1">
+      <w:start w:val="1"/>
+      <w:numFmt w:val="bullet"/>
+      <w:lvlText w:val=""/>
+      <w:lvlJc w:val="left"/>
+      <w:pPr>
+        <w:ind w:left="2160" w:hanging="360"/>
+      </w:pPr>
+      <w:rPr>
+        <w:rFonts w:ascii="Wingdings" w:hAnsi="Wingdings" w:hint="default"/>
+      </w:rPr>
+    </w:lvl>
+    <w:lvl w:ilvl="3" w:tplc="04090001" w:tentative="1">
+      <w:start w:val="1"/>
+      <w:numFmt w:val="bullet"/>
+      <w:lvlText w:val=""/>
+      <w:lvlJc w:val="left"/>
+      <w:pPr>
+        <w:ind w:left="2880" w:hanging="360"/>
+      </w:pPr>
+      <w:rPr>
+        <w:rFonts w:ascii="Symbol" w:hAnsi="Symbol" w:hint="default"/>
+      </w:rPr>
+    </w:lvl>
+    <w:lvl w:ilvl="4" w:tplc="04090003" w:tentative="1">
+      <w:start w:val="1"/>
+      <w:numFmt w:val="bullet"/>
+      <w:lvlText w:val="o"/>
+      <w:lvlJc w:val="left"/>
+      <w:pPr>
+        <w:ind w:left="3600" w:hanging="360"/>
+      </w:pPr>
+      <w:rPr>
+        <w:rFonts w:ascii="Courier New" w:hAnsi="Courier New" w:cs="Courier New" w:hint="default"/>
+      </w:rPr>
+    </w:lvl>
+    <w:lvl w:ilvl="5" w:tplc="04090005" w:tentative="1">
+      <w:start w:val="1"/>
+      <w:numFmt w:val="bullet"/>
+      <w:lvlText w:val=""/>
+      <w:lvlJc w:val="left"/>
+      <w:pPr>
+        <w:ind w:left="4320" w:hanging="360"/>
+      </w:pPr>
+      <w:rPr>
+        <w:rFonts w:ascii="Wingdings" w:hAnsi="Wingdings" w:hint="default"/>
+      </w:rPr>
+    </w:lvl>
+    <w:lvl w:ilvl="6" w:tplc="04090001" w:tentative="1">
+      <w:start w:val="1"/>
+      <w:numFmt w:val="bullet"/>
+      <w:lvlText w:val=""/>
+      <w:lvlJc w:val="left"/>
+      <w:pPr>
+        <w:ind w:left="5040" w:hanging="360"/>
+      </w:pPr>
+      <w:rPr>
+        <w:rFonts w:ascii="Symbol" w:hAnsi="Symbol" w:hint="default"/>
+      </w:rPr>
+    </w:lvl>
+    <w:lvl w:ilvl="7" w:tplc="04090003" w:tentative="1">
+      <w:start w:val="1"/>
+      <w:numFmt w:val="bullet"/>
+      <w:lvlText w:val="o"/>
+      <w:lvlJc w:val="left"/>
+      <w:pPr>
+        <w:ind w:left="5760" w:hanging="360"/>
+      </w:pPr>
+      <w:rPr>
+        <w:rFonts w:ascii="Courier New" w:hAnsi="Courier New" w:cs="Courier New" w:hint="default"/>
+      </w:rPr>
+    </w:lvl>
+    <w:lvl w:ilvl="8" w:tplc="04090005" w:tentative="1">
+      <w:start w:val="1"/>
+      <w:numFmt w:val="bullet"/>
+      <w:lvlText w:val=""/>
+      <w:lvlJc w:val="left"/>
+      <w:pPr>
+        <w:ind w:left="6480" w:hanging="360"/>
+      </w:pPr>
+      <w:rPr>
+        <w:rFonts w:ascii="Wingdings" w:hAnsi="Wingdings" w:hint="default"/>
+      </w:rPr>
+    </w:lvl>
+  </w:abstractNum>
+  <w:abstractNum w:abstractNumId="1" w15:restartNumberingAfterBreak="0">
+    <w:nsid w:val="2553268B"/>
+    <w:multiLevelType w:val="hybridMultilevel"/>
+    <w:tmpl w:val="D57C8D48"/>
+    <w:lvl w:ilvl="0" w:tplc="04090001">
+      <w:start w:val="1"/>
+      <w:numFmt w:val="bullet"/>
+      <w:lvlText w:val=""/>
+      <w:lvlJc w:val="left"/>
+      <w:pPr>
+        <w:ind w:left="720" w:hanging="360"/>
+      </w:pPr>
+      <w:rPr>
+        <w:rFonts w:ascii="Symbol" w:hAnsi="Symbol" w:hint="default"/>
+      </w:rPr>
+    </w:lvl>
+    <w:lvl w:ilvl="1" w:tplc="04090003" w:tentative="1">
+      <w:start w:val="1"/>
+      <w:numFmt w:val="bullet"/>
+      <w:lvlText w:val="o"/>
+      <w:lvlJc w:val="left"/>
+      <w:pPr>
+        <w:ind w:left="1440" w:hanging="360"/>
+      </w:pPr>
+      <w:rPr>
+        <w:rFonts w:ascii="Courier New" w:hAnsi="Courier New" w:cs="Courier New" w:hint="default"/>
+      </w:rPr>
+    </w:lvl>
+    <w:lvl w:ilvl="2" w:tplc="04090005" w:tentative="1">
+      <w:start w:val="1"/>
+      <w:numFmt w:val="bullet"/>
+      <w:lvlText w:val=""/>
+      <w:lvlJc w:val="left"/>
+      <w:pPr>
+        <w:ind w:left="2160" w:hanging="360"/>
+      </w:pPr>
+      <w:rPr>
+        <w:rFonts w:ascii="Wingdings" w:hAnsi="Wingdings" w:hint="default"/>
+      </w:rPr>
+    </w:lvl>
+    <w:lvl w:ilvl="3" w:tplc="04090001" w:tentative="1">
+      <w:start w:val="1"/>
+      <w:numFmt w:val="bullet"/>
+      <w:lvlText w:val=""/>
+      <w:lvlJc w:val="left"/>
+      <w:pPr>
+        <w:ind w:left="2880" w:hanging="360"/>
+      </w:pPr>
+      <w:rPr>
+        <w:rFonts w:ascii="Symbol" w:hAnsi="Symbol" w:hint="default"/>
+      </w:rPr>
+    </w:lvl>
+    <w:lvl w:ilvl="4" w:tplc="04090003" w:tentative="1">
+      <w:start w:val="1"/>
+      <w:numFmt w:val="bullet"/>
+      <w:lvlText w:val="o"/>
+      <w:lvlJc w:val="left"/>
+      <w:pPr>
+        <w:ind w:left="3600" w:hanging="360"/>
+      </w:pPr>
+      <w:rPr>
+        <w:rFonts w:ascii="Courier New" w:hAnsi="Courier New" w:cs="Courier New" w:hint="default"/>
+      </w:rPr>
+    </w:lvl>
+    <w:lvl w:ilvl="5" w:tplc="04090005" w:tentative="1">
+      <w:start w:val="1"/>
+      <w:numFmt w:val="bullet"/>
+      <w:lvlText w:val=""/>
+      <w:lvlJc w:val="left"/>
+      <w:pPr>
+        <w:ind w:left="4320" w:hanging="360"/>
+      </w:pPr>
+      <w:rPr>
+        <w:rFonts w:ascii="Wingdings" w:hAnsi="Wingdings" w:hint="default"/>
+      </w:rPr>
+    </w:lvl>
+    <w:lvl w:ilvl="6" w:tplc="04090001" w:tentative="1">
+      <w:start w:val="1"/>
+      <w:numFmt w:val="bullet"/>
+      <w:lvlText w:val=""/>
+      <w:lvlJc w:val="left"/>
+      <w:pPr>
+        <w:ind w:left="5040" w:hanging="360"/>
+      </w:pPr>
+      <w:rPr>
+        <w:rFonts w:ascii="Symbol" w:hAnsi="Symbol" w:hint="default"/>
+      </w:rPr>
+    </w:lvl>
+    <w:lvl w:ilvl="7" w:tplc="04090003" w:tentative="1">
+      <w:start w:val="1"/>
+      <w:numFmt w:val="bullet"/>
+      <w:lvlText w:val="o"/>
+      <w:lvlJc w:val="left"/>
+      <w:pPr>
+        <w:ind w:left="5760" w:hanging="360"/>
+      </w:pPr>
+      <w:rPr>
+        <w:rFonts w:ascii="Courier New" w:hAnsi="Courier New" w:cs="Courier New" w:hint="default"/>
+      </w:rPr>
+    </w:lvl>
+    <w:lvl w:ilvl="8" w:tplc="04090005" w:tentative="1">
+      <w:start w:val="1"/>
+      <w:numFmt w:val="bullet"/>
+      <w:lvlText w:val=""/>
+      <w:lvlJc w:val="left"/>
+      <w:pPr>
+        <w:ind w:left="6480" w:hanging="360"/>
+      </w:pPr>
+      <w:rPr>
+        <w:rFonts w:ascii="Wingdings" w:hAnsi="Wingdings" w:hint="default"/>
+      </w:rPr>
+    </w:lvl>
+  </w:abstractNum>
+  <w:abstractNum w:abstractNumId="2" w15:restartNumberingAfterBreak="0">
     <w:nsid w:val="3D0C4595"/>
     <w:multiLevelType w:val="hybridMultilevel"/>
     <w:tmpl w:val="89808044"/>
@@ -2574,7 +2963,7 @@
       </w:pPr>
     </w:lvl>
   </w:abstractNum>
-  <w:abstractNum w:abstractNumId="1" w15:restartNumberingAfterBreak="0">
+  <w:abstractNum w:abstractNumId="3" w15:restartNumberingAfterBreak="0">
     <w:nsid w:val="6DF40114"/>
     <w:multiLevelType w:val="hybridMultilevel"/>
     <w:tmpl w:val="C06A1348"/>
@@ -2663,7 +3052,7 @@
       </w:pPr>
     </w:lvl>
   </w:abstractNum>
-  <w:abstractNum w:abstractNumId="2" w15:restartNumberingAfterBreak="0">
+  <w:abstractNum w:abstractNumId="4" w15:restartNumberingAfterBreak="0">
     <w:nsid w:val="7ACB145B"/>
     <w:multiLevelType w:val="hybridMultilevel"/>
     <w:tmpl w:val="BDE46F5A"/>
@@ -2753,13 +3142,19 @@
     </w:lvl>
   </w:abstractNum>
   <w:num w:numId="1" w16cid:durableId="1148591214">
+    <w:abstractNumId w:val="3"/>
+  </w:num>
+  <w:num w:numId="2" w16cid:durableId="873079741">
+    <w:abstractNumId w:val="2"/>
+  </w:num>
+  <w:num w:numId="3" w16cid:durableId="1789228870">
+    <w:abstractNumId w:val="4"/>
+  </w:num>
+  <w:num w:numId="4" w16cid:durableId="1166632906">
     <w:abstractNumId w:val="1"/>
   </w:num>
-  <w:num w:numId="2" w16cid:durableId="873079741">
+  <w:num w:numId="5" w16cid:durableId="2044749006">
     <w:abstractNumId w:val="0"/>
-  </w:num>
-  <w:num w:numId="3" w16cid:durableId="1789228870">
-    <w:abstractNumId w:val="2"/>
   </w:num>
 </w:numbering>
 </file>

</xml_diff>

<commit_message>
IMUer i skulder for absolutt enkoder
</commit_message>
<xml_diff>
--- a/NOTES/Notater underveis.docx
+++ b/NOTES/Notater underveis.docx
@@ -2628,6 +2628,383 @@
         <w:t>beina</w:t>
       </w:r>
       <w:proofErr w:type="spellEnd"/>
+    </w:p>
+    <w:p>
+      <w:r>
+        <w:t xml:space="preserve">Vi </w:t>
+      </w:r>
+      <w:proofErr w:type="spellStart"/>
+      <w:r>
+        <w:t>gjorde</w:t>
+      </w:r>
+      <w:proofErr w:type="spellEnd"/>
+      <w:r>
+        <w:t xml:space="preserve"> det.</w:t>
+      </w:r>
+    </w:p>
+    <w:p/>
+    <w:p>
+      <w:pPr>
+        <w:pStyle w:val="Heading1"/>
+      </w:pPr>
+      <w:proofErr w:type="spellStart"/>
+      <w:r>
+        <w:t>Balanse</w:t>
+      </w:r>
+      <w:proofErr w:type="spellEnd"/>
+    </w:p>
+    <w:p/>
+    <w:p>
+      <w:pPr>
+        <w:rPr>
+          <w:lang w:val="nb-NO"/>
+        </w:rPr>
+      </w:pPr>
+      <w:r>
+        <w:t xml:space="preserve">Med </w:t>
+      </w:r>
+      <w:proofErr w:type="spellStart"/>
+      <w:r>
+        <w:t>begge</w:t>
+      </w:r>
+      <w:proofErr w:type="spellEnd"/>
+      <w:r>
+        <w:t xml:space="preserve"> </w:t>
+      </w:r>
+      <w:proofErr w:type="spellStart"/>
+      <w:r>
+        <w:t>armene</w:t>
+      </w:r>
+      <w:proofErr w:type="spellEnd"/>
+      <w:r>
+        <w:t xml:space="preserve"> </w:t>
+      </w:r>
+      <w:proofErr w:type="spellStart"/>
+      <w:r>
+        <w:t>montert</w:t>
+      </w:r>
+      <w:proofErr w:type="spellEnd"/>
+      <w:r>
+        <w:t xml:space="preserve"> </w:t>
+      </w:r>
+      <w:proofErr w:type="spellStart"/>
+      <w:r>
+        <w:t>og</w:t>
+      </w:r>
+      <w:proofErr w:type="spellEnd"/>
+      <w:r>
+        <w:t xml:space="preserve"> </w:t>
+      </w:r>
+      <w:proofErr w:type="spellStart"/>
+      <w:r>
+        <w:t>ingen</w:t>
+      </w:r>
+      <w:proofErr w:type="spellEnd"/>
+      <w:r>
+        <w:t xml:space="preserve"> </w:t>
+      </w:r>
+      <w:proofErr w:type="spellStart"/>
+      <w:r>
+        <w:t>annen</w:t>
+      </w:r>
+      <w:proofErr w:type="spellEnd"/>
+      <w:r>
+        <w:t xml:space="preserve"> end </w:t>
+      </w:r>
+      <w:proofErr w:type="spellStart"/>
+      <w:r>
+        <w:t>effektor</w:t>
+      </w:r>
+      <w:proofErr w:type="spellEnd"/>
+      <w:r>
+        <w:t xml:space="preserve"> </w:t>
+      </w:r>
+      <w:proofErr w:type="spellStart"/>
+      <w:r>
+        <w:t>enn</w:t>
+      </w:r>
+      <w:proofErr w:type="spellEnd"/>
+      <w:r>
+        <w:t xml:space="preserve"> de </w:t>
+      </w:r>
+      <w:proofErr w:type="spellStart"/>
+      <w:r>
+        <w:t>to</w:t>
+      </w:r>
+      <w:proofErr w:type="spellEnd"/>
+      <w:r>
+        <w:t xml:space="preserve"> simple (</w:t>
+      </w:r>
+      <w:proofErr w:type="spellStart"/>
+      <w:r>
+        <w:t>en</w:t>
+      </w:r>
+      <w:proofErr w:type="spellEnd"/>
+      <w:r>
+        <w:t xml:space="preserve"> av </w:t>
+      </w:r>
+      <w:proofErr w:type="spellStart"/>
+      <w:r>
+        <w:t>hver</w:t>
+      </w:r>
+      <w:proofErr w:type="spellEnd"/>
+      <w:r>
+        <w:t xml:space="preserve">: finger </w:t>
+      </w:r>
+      <w:proofErr w:type="spellStart"/>
+      <w:r>
+        <w:t>og</w:t>
+      </w:r>
+      <w:proofErr w:type="spellEnd"/>
+      <w:r>
+        <w:t xml:space="preserve"> </w:t>
+      </w:r>
+      <w:proofErr w:type="spellStart"/>
+      <w:r>
+        <w:t>sleiv</w:t>
+      </w:r>
+      <w:proofErr w:type="spellEnd"/>
+      <w:r>
+        <w:t xml:space="preserve">) er center of mass 50 mm </w:t>
+      </w:r>
+      <w:proofErr w:type="spellStart"/>
+      <w:r>
+        <w:t>forran</w:t>
+      </w:r>
+      <w:proofErr w:type="spellEnd"/>
+      <w:r>
+        <w:t xml:space="preserve"> </w:t>
+      </w:r>
+      <w:proofErr w:type="spellStart"/>
+      <w:r>
+        <w:t>senter</w:t>
+      </w:r>
+      <w:proofErr w:type="spellEnd"/>
+      <w:r>
+        <w:t xml:space="preserve"> </w:t>
+      </w:r>
+      <w:proofErr w:type="spellStart"/>
+      <w:r>
+        <w:t>ved</w:t>
+      </w:r>
+      <w:proofErr w:type="spellEnd"/>
+      <w:r>
+        <w:t xml:space="preserve"> </w:t>
+      </w:r>
+      <w:proofErr w:type="spellStart"/>
+      <w:r>
+        <w:t>utstrakte</w:t>
+      </w:r>
+      <w:proofErr w:type="spellEnd"/>
+      <w:r>
+        <w:t xml:space="preserve"> armer, </w:t>
+      </w:r>
+      <w:proofErr w:type="spellStart"/>
+      <w:r>
+        <w:t>og</w:t>
+      </w:r>
+      <w:proofErr w:type="spellEnd"/>
+      <w:r>
+        <w:t xml:space="preserve"> 34 mm </w:t>
+      </w:r>
+      <w:proofErr w:type="spellStart"/>
+      <w:r>
+        <w:t>forran</w:t>
+      </w:r>
+      <w:proofErr w:type="spellEnd"/>
+      <w:r>
+        <w:t xml:space="preserve"> </w:t>
+      </w:r>
+      <w:proofErr w:type="spellStart"/>
+      <w:r>
+        <w:t>senter</w:t>
+      </w:r>
+      <w:proofErr w:type="spellEnd"/>
+      <w:r>
+        <w:t xml:space="preserve"> </w:t>
+      </w:r>
+      <w:proofErr w:type="spellStart"/>
+      <w:r>
+        <w:t>ved</w:t>
+      </w:r>
+      <w:proofErr w:type="spellEnd"/>
+      <w:r>
+        <w:t xml:space="preserve"> </w:t>
+      </w:r>
+      <w:proofErr w:type="spellStart"/>
+      <w:r>
+        <w:t>avlapped</w:t>
+      </w:r>
+      <w:r>
+        <w:t>e</w:t>
+      </w:r>
+      <w:proofErr w:type="spellEnd"/>
+      <w:r>
+        <w:t xml:space="preserve"> armer. </w:t>
+      </w:r>
+      <w:r>
+        <w:rPr>
+          <w:lang w:val="nb-NO"/>
+        </w:rPr>
+        <w:t>Dette er uten noen kompensasjon med batterier eller liknende. H</w:t>
+      </w:r>
+      <w:r>
+        <w:rPr>
+          <w:lang w:val="nb-NO"/>
+        </w:rPr>
+        <w:t>ele roboten med alt av deler så langt veier (</w:t>
+      </w:r>
+      <w:proofErr w:type="spellStart"/>
+      <w:r>
+        <w:rPr>
+          <w:lang w:val="nb-NO"/>
+        </w:rPr>
+        <w:t>solidworks</w:t>
+      </w:r>
+      <w:proofErr w:type="spellEnd"/>
+      <w:r>
+        <w:rPr>
+          <w:lang w:val="nb-NO"/>
+        </w:rPr>
+        <w:t xml:space="preserve"> </w:t>
+      </w:r>
+      <w:proofErr w:type="spellStart"/>
+      <w:r>
+        <w:rPr>
+          <w:lang w:val="nb-NO"/>
+        </w:rPr>
+        <w:t>estimate</w:t>
+      </w:r>
+      <w:proofErr w:type="spellEnd"/>
+      <w:r>
+        <w:rPr>
+          <w:lang w:val="nb-NO"/>
+        </w:rPr>
+        <w:t xml:space="preserve">) rundt 30 kg, der 20 er roboten i seg selv.  For å </w:t>
+      </w:r>
+      <w:proofErr w:type="spellStart"/>
+      <w:r>
+        <w:rPr>
+          <w:lang w:val="nb-NO"/>
+        </w:rPr>
+        <w:t>kompansere</w:t>
+      </w:r>
+      <w:proofErr w:type="spellEnd"/>
+      <w:r>
+        <w:rPr>
+          <w:lang w:val="nb-NO"/>
+        </w:rPr>
+        <w:t xml:space="preserve"> for denne </w:t>
+      </w:r>
+      <w:r>
+        <w:rPr>
+          <w:lang w:val="nb-NO"/>
+        </w:rPr>
+        <w:lastRenderedPageBreak/>
+        <w:t>skjevheten må det legges et lodd bak roboten</w:t>
+      </w:r>
+      <w:r>
+        <w:rPr>
+          <w:lang w:val="nb-NO"/>
+        </w:rPr>
+        <w:t xml:space="preserve"> </w:t>
+      </w:r>
+      <w:r>
+        <w:rPr>
+          <w:lang w:val="nb-NO"/>
+        </w:rPr>
+        <w:t xml:space="preserve">I form av et batteri. Det har vi tenkt til å sveise selv. Det må nok legges et lodd </w:t>
+      </w:r>
+      <w:r>
+        <w:rPr>
+          <w:lang w:val="nb-NO"/>
+        </w:rPr>
+        <w:t xml:space="preserve">i tillegg for å </w:t>
+      </w:r>
+      <w:proofErr w:type="spellStart"/>
+      <w:r>
+        <w:rPr>
+          <w:lang w:val="nb-NO"/>
+        </w:rPr>
+        <w:t>kompansere</w:t>
+      </w:r>
+      <w:proofErr w:type="spellEnd"/>
+      <w:r>
+        <w:rPr>
+          <w:lang w:val="nb-NO"/>
+        </w:rPr>
+        <w:t xml:space="preserve"> enda mer. </w:t>
+      </w:r>
+    </w:p>
+    <w:p>
+      <w:pPr>
+        <w:rPr>
+          <w:lang w:val="nb-NO"/>
+        </w:rPr>
+      </w:pPr>
+    </w:p>
+    <w:p>
+      <w:pPr>
+        <w:pStyle w:val="Heading1"/>
+        <w:rPr>
+          <w:lang w:val="nb-NO"/>
+        </w:rPr>
+      </w:pPr>
+      <w:r>
+        <w:rPr>
+          <w:lang w:val="nb-NO"/>
+        </w:rPr>
+        <w:t xml:space="preserve">Simulering og </w:t>
+      </w:r>
+      <w:proofErr w:type="gramStart"/>
+      <w:r>
+        <w:rPr>
+          <w:lang w:val="nb-NO"/>
+        </w:rPr>
+        <w:t>FEM analyse</w:t>
+      </w:r>
+      <w:proofErr w:type="gramEnd"/>
+    </w:p>
+    <w:p>
+      <w:pPr>
+        <w:rPr>
+          <w:lang w:val="nb-NO"/>
+        </w:rPr>
+      </w:pPr>
+    </w:p>
+    <w:p>
+      <w:pPr>
+        <w:rPr>
+          <w:lang w:val="nb-NO"/>
+        </w:rPr>
+      </w:pPr>
+      <w:r>
+        <w:rPr>
+          <w:lang w:val="nb-NO"/>
+        </w:rPr>
+        <w:t xml:space="preserve">Simuleringer med vekt på enden og uten ble gjort, og </w:t>
+      </w:r>
+      <w:proofErr w:type="gramStart"/>
+      <w:r>
+        <w:rPr>
+          <w:lang w:val="nb-NO"/>
+        </w:rPr>
+        <w:t>FEM analyse</w:t>
+      </w:r>
+      <w:proofErr w:type="gramEnd"/>
+      <w:r>
+        <w:rPr>
+          <w:lang w:val="nb-NO"/>
+        </w:rPr>
+        <w:t xml:space="preserve"> ble utført på en høy stresskonsentrasjon. DETTE MÅ GJØRES!!!!!!!!!!!!! Men antar at det er en falsk en. Kikk på Thomas og de sin FEM analyse for å friske opp teori og utforming. </w:t>
+      </w:r>
+    </w:p>
+    <w:p>
+      <w:pPr>
+        <w:rPr>
+          <w:lang w:val="nb-NO"/>
+        </w:rPr>
+      </w:pPr>
     </w:p>
     <w:p>
       <w:pPr>

</xml_diff>

<commit_message>
Lagt til en uferdig totaloversikt
</commit_message>
<xml_diff>
--- a/NOTES/Notater underveis.docx
+++ b/NOTES/Notater underveis.docx
@@ -3000,17 +3000,50 @@
     </w:p>
     <w:p>
       <w:pPr>
-        <w:rPr>
-          <w:lang w:val="nb-NO"/>
-        </w:rPr>
-      </w:pPr>
-    </w:p>
-    <w:p>
-      <w:pPr>
-        <w:rPr>
-          <w:lang w:val="nb-NO"/>
-        </w:rPr>
-      </w:pPr>
+        <w:pStyle w:val="Heading1"/>
+        <w:rPr>
+          <w:lang w:val="nb-NO"/>
+        </w:rPr>
+      </w:pPr>
+      <w:r>
+        <w:rPr>
+          <w:lang w:val="nb-NO"/>
+        </w:rPr>
+        <w:t>Video redigeringsprogrammer</w:t>
+      </w:r>
+    </w:p>
+    <w:p>
+      <w:pPr>
+        <w:rPr>
+          <w:lang w:val="nb-NO"/>
+        </w:rPr>
+      </w:pPr>
+    </w:p>
+    <w:p>
+      <w:pPr>
+        <w:rPr>
+          <w:lang w:val="nb-NO"/>
+        </w:rPr>
+      </w:pPr>
+      <w:r>
+        <w:rPr>
+          <w:lang w:val="nb-NO"/>
+        </w:rPr>
+        <w:t xml:space="preserve">Openshot.org </w:t>
+      </w:r>
+    </w:p>
+    <w:p>
+      <w:pPr>
+        <w:rPr>
+          <w:lang w:val="nb-NO"/>
+        </w:rPr>
+      </w:pPr>
+      <w:r>
+        <w:rPr>
+          <w:lang w:val="nb-NO"/>
+        </w:rPr>
+        <w:t>Shotcut.org</w:t>
+      </w:r>
     </w:p>
     <w:sectPr>
       <w:pgSz w:w="12240" w:h="15840"/>

</xml_diff>